<commit_message>
"Page Titre" added to document
</commit_message>
<xml_diff>
--- a/SUIVIS/SUIVI_2/Architecture Logiciel/Architecture Logiciel DogUS.docx
+++ b/SUIVIS/SUIVI_2/Architecture Logiciel/Architecture Logiciel DogUS.docx
@@ -1,7 +1,693 @@
 
 <file path=word/document.xml><?xml version="1.0" encoding="utf-8"?>
-<w:document xmlns:wpc="http://schemas.microsoft.com/office/word/2010/wordprocessingCanvas" xmlns:mc="http://schemas.openxmlformats.org/markup-compatibility/2006" xmlns:o="urn:schemas-microsoft-com:office:office" xmlns:r="http://schemas.openxmlformats.org/officeDocument/2006/relationships" xmlns:m="http://schemas.openxmlformats.org/officeDocument/2006/math" xmlns:v="urn:schemas-microsoft-com:vml" xmlns:wp14="http://schemas.microsoft.com/office/word/2010/wordprocessingDrawing" xmlns:wp="http://schemas.openxmlformats.org/drawingml/2006/wordprocessingDrawing" xmlns:w10="urn:schemas-microsoft-com:office:word" xmlns:w="http://schemas.openxmlformats.org/wordprocessingml/2006/main" xmlns:w14="http://schemas.microsoft.com/office/word/2010/wordml" xmlns:wpg="http://schemas.microsoft.com/office/word/2010/wordprocessingGroup" xmlns:wpi="http://schemas.microsoft.com/office/word/2010/wordprocessingInk" xmlns:wne="http://schemas.microsoft.com/office/word/2006/wordml" xmlns:wps="http://schemas.microsoft.com/office/word/2010/wordprocessingShape" mc:Ignorable="w14 wp14">
+<w:document xmlns:wpc="http://schemas.microsoft.com/office/word/2010/wordprocessingCanvas" xmlns:mc="http://schemas.openxmlformats.org/markup-compatibility/2006" xmlns:o="urn:schemas-microsoft-com:office:office" xmlns:r="http://schemas.openxmlformats.org/officeDocument/2006/relationships" xmlns:m="http://schemas.openxmlformats.org/officeDocument/2006/math" xmlns:v="urn:schemas-microsoft-com:vml" xmlns:wp14="http://schemas.microsoft.com/office/word/2010/wordprocessingDrawing" xmlns:wp="http://schemas.openxmlformats.org/drawingml/2006/wordprocessingDrawing" xmlns:w10="urn:schemas-microsoft-com:office:word" xmlns:w="http://schemas.openxmlformats.org/wordprocessingml/2006/main" xmlns:w14="http://schemas.microsoft.com/office/word/2010/wordml" xmlns:w15="http://schemas.microsoft.com/office/word/2012/wordml" xmlns:wpg="http://schemas.microsoft.com/office/word/2010/wordprocessingGroup" xmlns:wpi="http://schemas.microsoft.com/office/word/2010/wordprocessingInk" xmlns:wne="http://schemas.microsoft.com/office/word/2006/wordml" xmlns:wps="http://schemas.microsoft.com/office/word/2010/wordprocessingShape" mc:Ignorable="w14 w15 wp14">
   <w:body>
+    <w:p>
+      <w:pPr>
+        <w:jc w:val="both"/>
+      </w:pPr>
+    </w:p>
+    <w:p>
+      <w:pPr>
+        <w:jc w:val="center"/>
+        <w:rPr>
+          <w:rFonts w:ascii="Times New Roman" w:eastAsia="Times New Roman" w:hAnsi="Times New Roman" w:cs="Times New Roman"/>
+          <w:sz w:val="24"/>
+          <w:szCs w:val="24"/>
+          <w:lang w:eastAsia="en-CA"/>
+        </w:rPr>
+      </w:pPr>
+      <w:r>
+        <w:rPr>
+          <w:rFonts w:eastAsia="Times New Roman"/>
+          <w:b/>
+          <w:bCs/>
+          <w:color w:val="000000"/>
+          <w:sz w:val="24"/>
+          <w:szCs w:val="24"/>
+          <w:lang w:eastAsia="en-CA"/>
+        </w:rPr>
+        <w:t>UNIVERSITÉ DE SHERBROOKE</w:t>
+      </w:r>
+    </w:p>
+    <w:p>
+      <w:pPr>
+        <w:jc w:val="center"/>
+        <w:rPr>
+          <w:rFonts w:ascii="Times New Roman" w:eastAsia="Times New Roman" w:hAnsi="Times New Roman" w:cs="Times New Roman"/>
+          <w:sz w:val="24"/>
+          <w:szCs w:val="24"/>
+          <w:lang w:eastAsia="en-CA"/>
+        </w:rPr>
+      </w:pPr>
+      <w:r>
+        <w:rPr>
+          <w:rFonts w:eastAsia="Times New Roman"/>
+          <w:b/>
+          <w:bCs/>
+          <w:color w:val="000000"/>
+          <w:sz w:val="24"/>
+          <w:szCs w:val="24"/>
+          <w:lang w:eastAsia="en-CA"/>
+        </w:rPr>
+        <w:t>Faculté de génie</w:t>
+      </w:r>
+    </w:p>
+    <w:p>
+      <w:pPr>
+        <w:jc w:val="center"/>
+        <w:rPr>
+          <w:rFonts w:eastAsia="Times New Roman"/>
+          <w:b/>
+          <w:bCs/>
+          <w:color w:val="000000"/>
+          <w:sz w:val="24"/>
+          <w:szCs w:val="24"/>
+          <w:lang w:eastAsia="en-CA"/>
+        </w:rPr>
+      </w:pPr>
+      <w:r>
+        <w:rPr>
+          <w:rFonts w:eastAsia="Times New Roman"/>
+          <w:b/>
+          <w:bCs/>
+          <w:color w:val="000000"/>
+          <w:sz w:val="24"/>
+          <w:szCs w:val="24"/>
+          <w:lang w:eastAsia="en-CA"/>
+        </w:rPr>
+        <w:t>Département de génie électrique et génie informatique</w:t>
+      </w:r>
+    </w:p>
+    <w:p>
+      <w:pPr>
+        <w:rPr>
+          <w:rFonts w:eastAsia="Times New Roman"/>
+          <w:b/>
+          <w:bCs/>
+          <w:color w:val="000000"/>
+          <w:sz w:val="24"/>
+          <w:szCs w:val="24"/>
+          <w:lang w:eastAsia="en-CA"/>
+        </w:rPr>
+      </w:pPr>
+    </w:p>
+    <w:p>
+      <w:pPr>
+        <w:rPr>
+          <w:rFonts w:eastAsia="Times New Roman"/>
+          <w:b/>
+          <w:bCs/>
+          <w:color w:val="000000"/>
+          <w:sz w:val="24"/>
+          <w:szCs w:val="24"/>
+          <w:lang w:eastAsia="en-CA"/>
+        </w:rPr>
+      </w:pPr>
+    </w:p>
+    <w:p>
+      <w:pPr>
+        <w:rPr>
+          <w:rFonts w:eastAsia="Times New Roman"/>
+          <w:b/>
+          <w:bCs/>
+          <w:color w:val="000000"/>
+          <w:sz w:val="24"/>
+          <w:szCs w:val="24"/>
+          <w:lang w:eastAsia="en-CA"/>
+        </w:rPr>
+      </w:pPr>
+    </w:p>
+    <w:p>
+      <w:pPr>
+        <w:jc w:val="center"/>
+        <w:rPr>
+          <w:rFonts w:ascii="Times New Roman" w:eastAsia="Times New Roman" w:hAnsi="Times New Roman" w:cs="Times New Roman"/>
+          <w:sz w:val="24"/>
+          <w:szCs w:val="24"/>
+          <w:lang w:eastAsia="en-CA"/>
+        </w:rPr>
+      </w:pPr>
+    </w:p>
+    <w:p>
+      <w:pPr>
+        <w:jc w:val="center"/>
+        <w:rPr>
+          <w:rFonts w:ascii="Times New Roman" w:eastAsia="Times New Roman" w:hAnsi="Times New Roman" w:cs="Times New Roman"/>
+          <w:sz w:val="24"/>
+          <w:szCs w:val="24"/>
+          <w:lang w:eastAsia="en-CA"/>
+        </w:rPr>
+      </w:pPr>
+      <w:r>
+        <w:rPr>
+          <w:rFonts w:eastAsia="Times New Roman"/>
+          <w:b/>
+          <w:bCs/>
+          <w:color w:val="000000"/>
+          <w:sz w:val="40"/>
+          <w:szCs w:val="40"/>
+          <w:lang w:eastAsia="en-CA"/>
+        </w:rPr>
+        <w:t>Architecture du système et des sous-systèmes</w:t>
+      </w:r>
+      <w:bookmarkStart w:id="0" w:name="_GoBack"/>
+      <w:bookmarkEnd w:id="0"/>
+    </w:p>
+    <w:p>
+      <w:pPr>
+        <w:jc w:val="center"/>
+        <w:rPr>
+          <w:rFonts w:eastAsia="Times New Roman"/>
+          <w:b/>
+          <w:bCs/>
+          <w:color w:val="000000"/>
+          <w:sz w:val="24"/>
+          <w:szCs w:val="24"/>
+          <w:lang w:eastAsia="en-CA"/>
+        </w:rPr>
+      </w:pPr>
+    </w:p>
+    <w:p>
+      <w:pPr>
+        <w:jc w:val="center"/>
+        <w:rPr>
+          <w:rFonts w:eastAsia="Times New Roman"/>
+          <w:b/>
+          <w:bCs/>
+          <w:color w:val="000000"/>
+          <w:sz w:val="24"/>
+          <w:szCs w:val="24"/>
+          <w:lang w:eastAsia="en-CA"/>
+        </w:rPr>
+      </w:pPr>
+      <w:r>
+        <w:rPr>
+          <w:rFonts w:eastAsia="Times New Roman"/>
+          <w:b/>
+          <w:bCs/>
+          <w:color w:val="000000"/>
+          <w:sz w:val="24"/>
+          <w:szCs w:val="24"/>
+          <w:lang w:eastAsia="en-CA"/>
+        </w:rPr>
+        <w:t>S5 – Projet</w:t>
+      </w:r>
+    </w:p>
+    <w:p>
+      <w:pPr>
+        <w:jc w:val="center"/>
+        <w:rPr>
+          <w:rFonts w:eastAsia="Times New Roman"/>
+          <w:b/>
+          <w:bCs/>
+          <w:color w:val="000000"/>
+          <w:sz w:val="24"/>
+          <w:szCs w:val="24"/>
+          <w:lang w:eastAsia="en-CA"/>
+        </w:rPr>
+      </w:pPr>
+      <w:r>
+        <w:rPr>
+          <w:rFonts w:eastAsia="Times New Roman"/>
+          <w:b/>
+          <w:bCs/>
+          <w:color w:val="000000"/>
+          <w:sz w:val="24"/>
+          <w:szCs w:val="24"/>
+          <w:lang w:eastAsia="en-CA"/>
+        </w:rPr>
+        <w:t xml:space="preserve">Conception d’un système embarqué et </w:t>
+      </w:r>
+      <w:proofErr w:type="spellStart"/>
+      <w:r>
+        <w:rPr>
+          <w:rFonts w:eastAsia="Times New Roman"/>
+          <w:b/>
+          <w:bCs/>
+          <w:color w:val="000000"/>
+          <w:sz w:val="24"/>
+          <w:szCs w:val="24"/>
+          <w:lang w:eastAsia="en-CA"/>
+        </w:rPr>
+        <w:t>réseauté</w:t>
+      </w:r>
+      <w:proofErr w:type="spellEnd"/>
+    </w:p>
+    <w:p>
+      <w:pPr>
+        <w:jc w:val="center"/>
+        <w:rPr>
+          <w:rFonts w:eastAsia="Times New Roman"/>
+          <w:b/>
+          <w:bCs/>
+          <w:color w:val="000000"/>
+          <w:sz w:val="24"/>
+          <w:szCs w:val="24"/>
+          <w:lang w:eastAsia="en-CA"/>
+        </w:rPr>
+      </w:pPr>
+    </w:p>
+    <w:p>
+      <w:pPr>
+        <w:jc w:val="center"/>
+        <w:rPr>
+          <w:rFonts w:eastAsia="Times New Roman"/>
+          <w:b/>
+          <w:bCs/>
+          <w:color w:val="000000"/>
+          <w:sz w:val="24"/>
+          <w:szCs w:val="24"/>
+          <w:lang w:eastAsia="en-CA"/>
+        </w:rPr>
+      </w:pPr>
+    </w:p>
+    <w:p>
+      <w:pPr>
+        <w:jc w:val="center"/>
+        <w:rPr>
+          <w:rFonts w:eastAsia="Times New Roman"/>
+          <w:b/>
+          <w:bCs/>
+          <w:color w:val="000000"/>
+          <w:sz w:val="24"/>
+          <w:szCs w:val="24"/>
+          <w:lang w:eastAsia="en-CA"/>
+        </w:rPr>
+      </w:pPr>
+    </w:p>
+    <w:p>
+      <w:pPr>
+        <w:jc w:val="center"/>
+        <w:rPr>
+          <w:rFonts w:ascii="Times New Roman" w:eastAsia="Times New Roman" w:hAnsi="Times New Roman" w:cs="Times New Roman"/>
+          <w:sz w:val="24"/>
+          <w:szCs w:val="24"/>
+          <w:lang w:eastAsia="en-CA"/>
+        </w:rPr>
+      </w:pPr>
+    </w:p>
+    <w:p>
+      <w:pPr>
+        <w:jc w:val="center"/>
+        <w:rPr>
+          <w:rFonts w:ascii="Times New Roman" w:eastAsia="Times New Roman" w:hAnsi="Times New Roman" w:cs="Times New Roman"/>
+          <w:sz w:val="24"/>
+          <w:szCs w:val="24"/>
+          <w:lang w:eastAsia="en-CA"/>
+        </w:rPr>
+      </w:pPr>
+    </w:p>
+    <w:p>
+      <w:pPr>
+        <w:jc w:val="center"/>
+        <w:rPr>
+          <w:rFonts w:ascii="Times New Roman" w:eastAsia="Times New Roman" w:hAnsi="Times New Roman" w:cs="Times New Roman"/>
+          <w:sz w:val="24"/>
+          <w:szCs w:val="24"/>
+          <w:lang w:eastAsia="en-CA"/>
+        </w:rPr>
+      </w:pPr>
+    </w:p>
+    <w:p>
+      <w:pPr>
+        <w:jc w:val="center"/>
+        <w:rPr>
+          <w:rFonts w:ascii="Times New Roman" w:eastAsia="Times New Roman" w:hAnsi="Times New Roman" w:cs="Times New Roman"/>
+          <w:sz w:val="24"/>
+          <w:szCs w:val="24"/>
+          <w:lang w:eastAsia="en-CA"/>
+        </w:rPr>
+      </w:pPr>
+      <w:r>
+        <w:rPr>
+          <w:rFonts w:eastAsia="Times New Roman"/>
+          <w:b/>
+          <w:bCs/>
+          <w:color w:val="000000"/>
+          <w:sz w:val="24"/>
+          <w:szCs w:val="24"/>
+          <w:lang w:eastAsia="en-CA"/>
+        </w:rPr>
+        <w:t>Présenté à</w:t>
+      </w:r>
+    </w:p>
+    <w:p>
+      <w:pPr>
+        <w:jc w:val="center"/>
+        <w:rPr>
+          <w:rFonts w:ascii="Times New Roman" w:eastAsia="Times New Roman" w:hAnsi="Times New Roman" w:cs="Times New Roman"/>
+          <w:sz w:val="24"/>
+          <w:szCs w:val="24"/>
+          <w:lang w:eastAsia="en-CA"/>
+        </w:rPr>
+      </w:pPr>
+      <w:r>
+        <w:rPr>
+          <w:rFonts w:eastAsia="Times New Roman"/>
+          <w:b/>
+          <w:bCs/>
+          <w:color w:val="000000"/>
+          <w:sz w:val="24"/>
+          <w:szCs w:val="24"/>
+          <w:lang w:eastAsia="en-CA"/>
+        </w:rPr>
+        <w:t>Équipe professorale de S5</w:t>
+      </w:r>
+    </w:p>
+    <w:p>
+      <w:pPr>
+        <w:jc w:val="center"/>
+        <w:rPr>
+          <w:rFonts w:ascii="Times New Roman" w:eastAsia="Times New Roman" w:hAnsi="Times New Roman" w:cs="Times New Roman"/>
+          <w:sz w:val="24"/>
+          <w:szCs w:val="24"/>
+          <w:lang w:eastAsia="en-CA"/>
+        </w:rPr>
+      </w:pPr>
+    </w:p>
+    <w:p>
+      <w:pPr>
+        <w:jc w:val="center"/>
+        <w:rPr>
+          <w:rFonts w:ascii="Times New Roman" w:eastAsia="Times New Roman" w:hAnsi="Times New Roman" w:cs="Times New Roman"/>
+          <w:sz w:val="24"/>
+          <w:szCs w:val="24"/>
+          <w:lang w:eastAsia="en-CA"/>
+        </w:rPr>
+      </w:pPr>
+    </w:p>
+    <w:p>
+      <w:pPr>
+        <w:jc w:val="center"/>
+        <w:rPr>
+          <w:rFonts w:ascii="Times New Roman" w:eastAsia="Times New Roman" w:hAnsi="Times New Roman" w:cs="Times New Roman"/>
+          <w:sz w:val="24"/>
+          <w:szCs w:val="24"/>
+          <w:lang w:eastAsia="en-CA"/>
+        </w:rPr>
+      </w:pPr>
+    </w:p>
+    <w:p>
+      <w:pPr>
+        <w:jc w:val="center"/>
+        <w:rPr>
+          <w:rFonts w:ascii="Times New Roman" w:eastAsia="Times New Roman" w:hAnsi="Times New Roman" w:cs="Times New Roman"/>
+          <w:sz w:val="24"/>
+          <w:szCs w:val="24"/>
+          <w:lang w:eastAsia="en-CA"/>
+        </w:rPr>
+      </w:pPr>
+    </w:p>
+    <w:p>
+      <w:pPr>
+        <w:jc w:val="center"/>
+        <w:rPr>
+          <w:rFonts w:ascii="Times New Roman" w:eastAsia="Times New Roman" w:hAnsi="Times New Roman" w:cs="Times New Roman"/>
+          <w:sz w:val="24"/>
+          <w:szCs w:val="24"/>
+          <w:lang w:eastAsia="en-CA"/>
+        </w:rPr>
+      </w:pPr>
+    </w:p>
+    <w:p>
+      <w:pPr>
+        <w:rPr>
+          <w:rFonts w:ascii="Times New Roman" w:eastAsia="Times New Roman" w:hAnsi="Times New Roman" w:cs="Times New Roman"/>
+          <w:sz w:val="24"/>
+          <w:szCs w:val="24"/>
+          <w:lang w:eastAsia="en-CA"/>
+        </w:rPr>
+      </w:pPr>
+    </w:p>
+    <w:p>
+      <w:pPr>
+        <w:jc w:val="center"/>
+        <w:rPr>
+          <w:rFonts w:ascii="Times New Roman" w:eastAsia="Times New Roman" w:hAnsi="Times New Roman" w:cs="Times New Roman"/>
+          <w:sz w:val="24"/>
+          <w:szCs w:val="24"/>
+          <w:lang w:eastAsia="en-CA"/>
+        </w:rPr>
+      </w:pPr>
+    </w:p>
+    <w:p>
+      <w:pPr>
+        <w:jc w:val="center"/>
+        <w:rPr>
+          <w:rFonts w:ascii="Times New Roman" w:eastAsia="Times New Roman" w:hAnsi="Times New Roman" w:cs="Times New Roman"/>
+          <w:sz w:val="24"/>
+          <w:szCs w:val="24"/>
+          <w:lang w:eastAsia="en-CA"/>
+        </w:rPr>
+      </w:pPr>
+      <w:r>
+        <w:rPr>
+          <w:rFonts w:eastAsia="Times New Roman"/>
+          <w:b/>
+          <w:bCs/>
+          <w:color w:val="000000"/>
+          <w:sz w:val="24"/>
+          <w:szCs w:val="24"/>
+          <w:lang w:eastAsia="en-CA"/>
+        </w:rPr>
+        <w:t>Présenté par</w:t>
+      </w:r>
+    </w:p>
+    <w:p>
+      <w:pPr>
+        <w:jc w:val="center"/>
+        <w:rPr>
+          <w:rFonts w:eastAsia="Times New Roman"/>
+          <w:b/>
+          <w:bCs/>
+          <w:color w:val="000000"/>
+          <w:sz w:val="24"/>
+          <w:szCs w:val="24"/>
+          <w:lang w:eastAsia="en-CA"/>
+        </w:rPr>
+      </w:pPr>
+      <w:proofErr w:type="spellStart"/>
+      <w:r>
+        <w:rPr>
+          <w:rFonts w:eastAsia="Times New Roman"/>
+          <w:b/>
+          <w:bCs/>
+          <w:color w:val="000000"/>
+          <w:sz w:val="24"/>
+          <w:szCs w:val="24"/>
+          <w:lang w:eastAsia="en-CA"/>
+        </w:rPr>
+        <w:t>Adriatik</w:t>
+      </w:r>
+      <w:proofErr w:type="spellEnd"/>
+      <w:r>
+        <w:rPr>
+          <w:rFonts w:eastAsia="Times New Roman"/>
+          <w:b/>
+          <w:bCs/>
+          <w:color w:val="000000"/>
+          <w:sz w:val="24"/>
+          <w:szCs w:val="24"/>
+          <w:lang w:eastAsia="en-CA"/>
+        </w:rPr>
+        <w:t xml:space="preserve"> </w:t>
+      </w:r>
+      <w:proofErr w:type="spellStart"/>
+      <w:r>
+        <w:rPr>
+          <w:rFonts w:eastAsia="Times New Roman"/>
+          <w:b/>
+          <w:bCs/>
+          <w:color w:val="000000"/>
+          <w:sz w:val="24"/>
+          <w:szCs w:val="24"/>
+          <w:lang w:eastAsia="en-CA"/>
+        </w:rPr>
+        <w:t>Sermaxhaj</w:t>
+      </w:r>
+      <w:proofErr w:type="spellEnd"/>
+      <w:r>
+        <w:rPr>
+          <w:rFonts w:eastAsia="Times New Roman"/>
+          <w:b/>
+          <w:bCs/>
+          <w:color w:val="000000"/>
+          <w:sz w:val="24"/>
+          <w:szCs w:val="24"/>
+          <w:lang w:eastAsia="en-CA"/>
+        </w:rPr>
+        <w:t xml:space="preserve"> - Sera1902</w:t>
+      </w:r>
+    </w:p>
+    <w:p>
+      <w:pPr>
+        <w:jc w:val="center"/>
+        <w:rPr>
+          <w:rFonts w:eastAsia="Times New Roman"/>
+          <w:b/>
+          <w:bCs/>
+          <w:color w:val="000000"/>
+          <w:sz w:val="24"/>
+          <w:szCs w:val="24"/>
+          <w:lang w:eastAsia="en-CA"/>
+        </w:rPr>
+      </w:pPr>
+      <w:r>
+        <w:rPr>
+          <w:rFonts w:eastAsia="Times New Roman"/>
+          <w:b/>
+          <w:bCs/>
+          <w:color w:val="000000"/>
+          <w:sz w:val="24"/>
+          <w:szCs w:val="24"/>
+          <w:lang w:eastAsia="en-CA"/>
+        </w:rPr>
+        <w:t>Philippe Balthazar</w:t>
+      </w:r>
+      <w:r>
+        <w:rPr>
+          <w:rFonts w:eastAsia="Times New Roman"/>
+          <w:b/>
+          <w:bCs/>
+          <w:color w:val="000000"/>
+          <w:sz w:val="24"/>
+          <w:szCs w:val="24"/>
+          <w:lang w:eastAsia="en-CA"/>
+        </w:rPr>
+        <w:tab/>
+        <w:t>- Balp2101</w:t>
+      </w:r>
+    </w:p>
+    <w:p>
+      <w:pPr>
+        <w:jc w:val="center"/>
+        <w:rPr>
+          <w:rFonts w:eastAsia="Times New Roman"/>
+          <w:b/>
+          <w:bCs/>
+          <w:color w:val="000000"/>
+          <w:sz w:val="24"/>
+          <w:szCs w:val="24"/>
+          <w:lang w:eastAsia="en-CA"/>
+        </w:rPr>
+      </w:pPr>
+      <w:r>
+        <w:rPr>
+          <w:rFonts w:eastAsia="Times New Roman"/>
+          <w:b/>
+          <w:bCs/>
+          <w:color w:val="000000"/>
+          <w:sz w:val="24"/>
+          <w:szCs w:val="24"/>
+          <w:lang w:eastAsia="en-CA"/>
+        </w:rPr>
+        <w:t xml:space="preserve">Brian </w:t>
+      </w:r>
+      <w:proofErr w:type="spellStart"/>
+      <w:r>
+        <w:rPr>
+          <w:rFonts w:eastAsia="Times New Roman"/>
+          <w:b/>
+          <w:bCs/>
+          <w:color w:val="000000"/>
+          <w:sz w:val="24"/>
+          <w:szCs w:val="24"/>
+          <w:lang w:eastAsia="en-CA"/>
+        </w:rPr>
+        <w:t>Compagnat</w:t>
+      </w:r>
+      <w:proofErr w:type="spellEnd"/>
+      <w:r>
+        <w:rPr>
+          <w:rFonts w:eastAsia="Times New Roman"/>
+          <w:b/>
+          <w:bCs/>
+          <w:color w:val="000000"/>
+          <w:sz w:val="24"/>
+          <w:szCs w:val="24"/>
+          <w:lang w:eastAsia="en-CA"/>
+        </w:rPr>
+        <w:t xml:space="preserve"> – Comb2301</w:t>
+      </w:r>
+    </w:p>
+    <w:p>
+      <w:pPr>
+        <w:jc w:val="center"/>
+        <w:rPr>
+          <w:rFonts w:eastAsia="Times New Roman"/>
+          <w:b/>
+          <w:bCs/>
+          <w:color w:val="000000"/>
+          <w:sz w:val="24"/>
+          <w:szCs w:val="24"/>
+          <w:lang w:eastAsia="en-CA"/>
+        </w:rPr>
+      </w:pPr>
+      <w:r>
+        <w:rPr>
+          <w:rFonts w:eastAsia="Times New Roman"/>
+          <w:b/>
+          <w:bCs/>
+          <w:color w:val="000000"/>
+          <w:sz w:val="24"/>
+          <w:szCs w:val="24"/>
+          <w:lang w:eastAsia="en-CA"/>
+        </w:rPr>
+        <w:t>Antoine Mercier – Mera2411</w:t>
+      </w:r>
+    </w:p>
+    <w:p>
+      <w:pPr>
+        <w:jc w:val="center"/>
+        <w:rPr>
+          <w:rFonts w:eastAsia="Times New Roman"/>
+          <w:b/>
+          <w:bCs/>
+          <w:color w:val="000000"/>
+          <w:sz w:val="24"/>
+          <w:szCs w:val="24"/>
+          <w:lang w:eastAsia="en-CA"/>
+        </w:rPr>
+      </w:pPr>
+      <w:r>
+        <w:rPr>
+          <w:rFonts w:eastAsia="Times New Roman"/>
+          <w:b/>
+          <w:bCs/>
+          <w:color w:val="000000"/>
+          <w:sz w:val="24"/>
+          <w:szCs w:val="24"/>
+          <w:lang w:eastAsia="en-CA"/>
+        </w:rPr>
+        <w:t>Benjamin Bolduc-Meilleur – Bolb2201</w:t>
+      </w:r>
+    </w:p>
+    <w:p>
+      <w:pPr>
+        <w:jc w:val="center"/>
+      </w:pPr>
+      <w:r>
+        <w:rPr>
+          <w:rFonts w:eastAsia="Times New Roman"/>
+          <w:b/>
+          <w:bCs/>
+          <w:color w:val="000000"/>
+          <w:sz w:val="24"/>
+          <w:szCs w:val="24"/>
+          <w:lang w:eastAsia="en-CA"/>
+        </w:rPr>
+        <w:t>Joël Perron-Langlois – Perj2324</w:t>
+      </w:r>
+    </w:p>
+    <w:p>
+      <w:pPr>
+        <w:jc w:val="center"/>
+      </w:pPr>
+      <w:r>
+        <w:br w:type="page"/>
+      </w:r>
+    </w:p>
     <w:p>
       <w:pPr>
         <w:jc w:val="both"/>
@@ -1321,22 +2007,22 @@
         <w:pStyle w:val="Heading1"/>
         <w:jc w:val="both"/>
       </w:pPr>
-      <w:bookmarkStart w:id="0" w:name="_Toc475473042"/>
+      <w:bookmarkStart w:id="1" w:name="_Toc475473042"/>
       <w:r>
         <w:lastRenderedPageBreak/>
         <w:t>Introduction</w:t>
       </w:r>
-      <w:bookmarkEnd w:id="0"/>
+      <w:bookmarkEnd w:id="1"/>
     </w:p>
     <w:p>
       <w:pPr>
         <w:pStyle w:val="Heading2"/>
       </w:pPr>
-      <w:bookmarkStart w:id="1" w:name="_Toc475473043"/>
+      <w:bookmarkStart w:id="2" w:name="_Toc475473043"/>
       <w:r>
         <w:t>Objectif</w:t>
       </w:r>
-      <w:bookmarkEnd w:id="1"/>
+      <w:bookmarkEnd w:id="2"/>
     </w:p>
     <w:p>
       <w:pPr>
@@ -1466,7 +2152,7 @@
           <w:lang w:val="fr-CA"/>
         </w:rPr>
       </w:pPr>
-      <w:bookmarkStart w:id="2" w:name="_Toc475473044"/>
+      <w:bookmarkStart w:id="3" w:name="_Toc475473044"/>
       <w:r>
         <w:rPr>
           <w:lang w:val="fr-CA"/>
@@ -1498,7 +2184,7 @@
         </w:rPr>
         <w:t>project</w:t>
       </w:r>
-      <w:bookmarkEnd w:id="2"/>
+      <w:bookmarkEnd w:id="3"/>
       <w:proofErr w:type="spellEnd"/>
     </w:p>
     <w:p>
@@ -2021,7 +2707,6 @@
         </w:rPr>
       </w:pPr>
     </w:p>
-    <w:bookmarkStart w:id="3" w:name="_GoBack"/>
     <w:p>
       <w:pPr>
         <w:rPr>
@@ -2049,13 +2734,12 @@
             <v:path o:extrusionok="f" gradientshapeok="t" o:connecttype="rect"/>
             <o:lock v:ext="edit" aspectratio="t"/>
           </v:shapetype>
-          <v:shape id="_x0000_i1028" type="#_x0000_t75" style="width:503.25pt;height:319.9pt" o:ole="">
-            <v:imagedata r:id="rId9" o:title=""/>
+          <v:shape id="_x0000_i1025" type="#_x0000_t75" style="width:503.4pt;height:320.4pt" o:ole="">
+            <v:imagedata r:id="rId8" o:title=""/>
           </v:shape>
-          <o:OLEObject Type="Embed" ProgID="Visio.Drawing.15" ShapeID="_x0000_i1028" DrawAspect="Content" ObjectID="_1549224496" r:id="rId10"/>
+          <o:OLEObject Type="Embed" ProgID="Visio.Drawing.15" ShapeID="_x0000_i1025" DrawAspect="Content" ObjectID="_1549287049" r:id="rId9"/>
         </w:object>
       </w:r>
-      <w:bookmarkEnd w:id="3"/>
     </w:p>
     <w:p>
       <w:pPr>
@@ -2423,10 +3107,10 @@
     <w:p>
       <w:r>
         <w:object w:dxaOrig="17679" w:dyaOrig="12653">
-          <v:shape id="_x0000_i1025" type="#_x0000_t75" style="width:7in;height:360.75pt" o:ole="">
-            <v:imagedata r:id="rId11" o:title=""/>
+          <v:shape id="_x0000_i1026" type="#_x0000_t75" style="width:7in;height:360.6pt" o:ole="">
+            <v:imagedata r:id="rId10" o:title=""/>
           </v:shape>
-          <o:OLEObject Type="Embed" ProgID="Visio.Drawing.15" ShapeID="_x0000_i1025" DrawAspect="Content" ObjectID="_1549224497" r:id="rId12"/>
+          <o:OLEObject Type="Embed" ProgID="Visio.Drawing.15" ShapeID="_x0000_i1026" DrawAspect="Content" ObjectID="_1549287050" r:id="rId11"/>
         </w:object>
       </w:r>
     </w:p>
@@ -2688,10 +3372,10 @@
     <w:p>
       <w:r>
         <w:object w:dxaOrig="14266" w:dyaOrig="8971">
-          <v:shape id="_x0000_i1026" type="#_x0000_t75" style="width:503.25pt;height:316.95pt" o:ole="">
-            <v:imagedata r:id="rId13" o:title=""/>
+          <v:shape id="_x0000_i1027" type="#_x0000_t75" style="width:503.4pt;height:317.4pt" o:ole="">
+            <v:imagedata r:id="rId12" o:title=""/>
           </v:shape>
-          <o:OLEObject Type="Embed" ProgID="Visio.Drawing.15" ShapeID="_x0000_i1026" DrawAspect="Content" ObjectID="_1549224498" r:id="rId14"/>
+          <o:OLEObject Type="Embed" ProgID="Visio.Drawing.15" ShapeID="_x0000_i1027" DrawAspect="Content" ObjectID="_1549287051" r:id="rId13"/>
         </w:object>
       </w:r>
     </w:p>
@@ -2817,10 +3501,10 @@
       </w:pPr>
       <w:r>
         <w:object w:dxaOrig="15965" w:dyaOrig="13710">
-          <v:shape id="_x0000_i1027" type="#_x0000_t75" style="width:7in;height:432.75pt" o:ole="">
-            <v:imagedata r:id="rId15" o:title=""/>
+          <v:shape id="_x0000_i1028" type="#_x0000_t75" style="width:503.4pt;height:432.6pt" o:ole="">
+            <v:imagedata r:id="rId14" o:title=""/>
           </v:shape>
-          <o:OLEObject Type="Embed" ProgID="Visio.Drawing.15" ShapeID="_x0000_i1027" DrawAspect="Content" ObjectID="_1549224499" r:id="rId16"/>
+          <o:OLEObject Type="Embed" ProgID="Visio.Drawing.15" ShapeID="_x0000_i1028" DrawAspect="Content" ObjectID="_1549287052" r:id="rId15"/>
         </w:object>
       </w:r>
     </w:p>
@@ -3143,12 +3827,13 @@
       <w:pPr>
         <w:pStyle w:val="Heading2"/>
         <w:sectPr>
-          <w:headerReference w:type="default" r:id="rId17"/>
-          <w:footerReference w:type="default" r:id="rId18"/>
+          <w:headerReference w:type="default" r:id="rId16"/>
+          <w:footerReference w:type="default" r:id="rId17"/>
           <w:type w:val="continuous"/>
           <w:pgSz w:w="12240" w:h="15840"/>
           <w:pgMar w:top="1440" w:right="1080" w:bottom="1440" w:left="1080" w:header="708" w:footer="708" w:gutter="0"/>
           <w:cols w:space="708"/>
+          <w:titlePg/>
           <w:docGrid w:linePitch="360"/>
         </w:sectPr>
       </w:pPr>
@@ -3179,7 +3864,6 @@
           <w:color w:val="auto"/>
           <w:u w:val="none"/>
         </w:rPr>
-        <w:lastRenderedPageBreak/>
         <w:t>Réfé</w:t>
       </w:r>
       <w:r>
@@ -3229,7 +3913,7 @@
       </w:r>
     </w:p>
     <w:p>
-      <w:hyperlink r:id="rId19" w:history="1">
+      <w:hyperlink r:id="rId18" w:history="1">
         <w:r>
           <w:rPr>
             <w:rStyle w:val="Hyperlink"/>
@@ -3251,7 +3935,7 @@
 </file>
 
 <file path=word/endnotes.xml><?xml version="1.0" encoding="utf-8"?>
-<w:endnotes xmlns:wpc="http://schemas.microsoft.com/office/word/2010/wordprocessingCanvas" xmlns:mc="http://schemas.openxmlformats.org/markup-compatibility/2006" xmlns:o="urn:schemas-microsoft-com:office:office" xmlns:r="http://schemas.openxmlformats.org/officeDocument/2006/relationships" xmlns:m="http://schemas.openxmlformats.org/officeDocument/2006/math" xmlns:v="urn:schemas-microsoft-com:vml" xmlns:wp14="http://schemas.microsoft.com/office/word/2010/wordprocessingDrawing" xmlns:wp="http://schemas.openxmlformats.org/drawingml/2006/wordprocessingDrawing" xmlns:w10="urn:schemas-microsoft-com:office:word" xmlns:w="http://schemas.openxmlformats.org/wordprocessingml/2006/main" xmlns:w14="http://schemas.microsoft.com/office/word/2010/wordml" xmlns:wpg="http://schemas.microsoft.com/office/word/2010/wordprocessingGroup" xmlns:wpi="http://schemas.microsoft.com/office/word/2010/wordprocessingInk" xmlns:wne="http://schemas.microsoft.com/office/word/2006/wordml" xmlns:wps="http://schemas.microsoft.com/office/word/2010/wordprocessingShape" mc:Ignorable="w14 wp14">
+<w:endnotes xmlns:wpc="http://schemas.microsoft.com/office/word/2010/wordprocessingCanvas" xmlns:mc="http://schemas.openxmlformats.org/markup-compatibility/2006" xmlns:o="urn:schemas-microsoft-com:office:office" xmlns:r="http://schemas.openxmlformats.org/officeDocument/2006/relationships" xmlns:m="http://schemas.openxmlformats.org/officeDocument/2006/math" xmlns:v="urn:schemas-microsoft-com:vml" xmlns:wp14="http://schemas.microsoft.com/office/word/2010/wordprocessingDrawing" xmlns:wp="http://schemas.openxmlformats.org/drawingml/2006/wordprocessingDrawing" xmlns:w10="urn:schemas-microsoft-com:office:word" xmlns:w="http://schemas.openxmlformats.org/wordprocessingml/2006/main" xmlns:w14="http://schemas.microsoft.com/office/word/2010/wordml" xmlns:w15="http://schemas.microsoft.com/office/word/2012/wordml" xmlns:wpg="http://schemas.microsoft.com/office/word/2010/wordprocessingGroup" xmlns:wpi="http://schemas.microsoft.com/office/word/2010/wordprocessingInk" xmlns:wne="http://schemas.microsoft.com/office/word/2006/wordml" xmlns:wps="http://schemas.microsoft.com/office/word/2010/wordprocessingShape" mc:Ignorable="w14 w15 wp14">
   <w:endnote w:type="separator" w:id="-1">
     <w:p>
       <w:r>
@@ -3270,7 +3954,7 @@
 </file>
 
 <file path=word/footer1.xml><?xml version="1.0" encoding="utf-8"?>
-<w:ftr xmlns:wpc="http://schemas.microsoft.com/office/word/2010/wordprocessingCanvas" xmlns:mc="http://schemas.openxmlformats.org/markup-compatibility/2006" xmlns:o="urn:schemas-microsoft-com:office:office" xmlns:r="http://schemas.openxmlformats.org/officeDocument/2006/relationships" xmlns:m="http://schemas.openxmlformats.org/officeDocument/2006/math" xmlns:v="urn:schemas-microsoft-com:vml" xmlns:wp14="http://schemas.microsoft.com/office/word/2010/wordprocessingDrawing" xmlns:wp="http://schemas.openxmlformats.org/drawingml/2006/wordprocessingDrawing" xmlns:w10="urn:schemas-microsoft-com:office:word" xmlns:w="http://schemas.openxmlformats.org/wordprocessingml/2006/main" xmlns:w14="http://schemas.microsoft.com/office/word/2010/wordml" xmlns:wpg="http://schemas.microsoft.com/office/word/2010/wordprocessingGroup" xmlns:wpi="http://schemas.microsoft.com/office/word/2010/wordprocessingInk" xmlns:wne="http://schemas.microsoft.com/office/word/2006/wordml" xmlns:wps="http://schemas.microsoft.com/office/word/2010/wordprocessingShape" mc:Ignorable="w14 wp14">
+<w:ftr xmlns:wpc="http://schemas.microsoft.com/office/word/2010/wordprocessingCanvas" xmlns:mc="http://schemas.openxmlformats.org/markup-compatibility/2006" xmlns:o="urn:schemas-microsoft-com:office:office" xmlns:r="http://schemas.openxmlformats.org/officeDocument/2006/relationships" xmlns:m="http://schemas.openxmlformats.org/officeDocument/2006/math" xmlns:v="urn:schemas-microsoft-com:vml" xmlns:wp14="http://schemas.microsoft.com/office/word/2010/wordprocessingDrawing" xmlns:wp="http://schemas.openxmlformats.org/drawingml/2006/wordprocessingDrawing" xmlns:w10="urn:schemas-microsoft-com:office:word" xmlns:w="http://schemas.openxmlformats.org/wordprocessingml/2006/main" xmlns:w14="http://schemas.microsoft.com/office/word/2010/wordml" xmlns:w15="http://schemas.microsoft.com/office/word/2012/wordml" xmlns:wpg="http://schemas.microsoft.com/office/word/2010/wordprocessingGroup" xmlns:wpi="http://schemas.microsoft.com/office/word/2010/wordprocessingInk" xmlns:wne="http://schemas.microsoft.com/office/word/2006/wordml" xmlns:wps="http://schemas.microsoft.com/office/word/2010/wordprocessingShape" mc:Ignorable="w14 w15 wp14">
   <w:p>
     <w:pPr>
       <w:pStyle w:val="Footer"/>
@@ -3344,7 +4028,7 @@
         <w:szCs w:val="16"/>
         <w:lang w:val="en-US"/>
       </w:rPr>
-      <w:t>3</w:t>
+      <w:t>8</w:t>
     </w:r>
     <w:r>
       <w:rPr>
@@ -3412,7 +4096,7 @@
         <w:sz w:val="16"/>
         <w:szCs w:val="16"/>
       </w:rPr>
-      <w:t>7</w:t>
+      <w:t>8</w:t>
     </w:r>
     <w:r>
       <w:rPr>
@@ -3427,7 +4111,7 @@
 </file>
 
 <file path=word/footnotes.xml><?xml version="1.0" encoding="utf-8"?>
-<w:footnotes xmlns:wpc="http://schemas.microsoft.com/office/word/2010/wordprocessingCanvas" xmlns:mc="http://schemas.openxmlformats.org/markup-compatibility/2006" xmlns:o="urn:schemas-microsoft-com:office:office" xmlns:r="http://schemas.openxmlformats.org/officeDocument/2006/relationships" xmlns:m="http://schemas.openxmlformats.org/officeDocument/2006/math" xmlns:v="urn:schemas-microsoft-com:vml" xmlns:wp14="http://schemas.microsoft.com/office/word/2010/wordprocessingDrawing" xmlns:wp="http://schemas.openxmlformats.org/drawingml/2006/wordprocessingDrawing" xmlns:w10="urn:schemas-microsoft-com:office:word" xmlns:w="http://schemas.openxmlformats.org/wordprocessingml/2006/main" xmlns:w14="http://schemas.microsoft.com/office/word/2010/wordml" xmlns:wpg="http://schemas.microsoft.com/office/word/2010/wordprocessingGroup" xmlns:wpi="http://schemas.microsoft.com/office/word/2010/wordprocessingInk" xmlns:wne="http://schemas.microsoft.com/office/word/2006/wordml" xmlns:wps="http://schemas.microsoft.com/office/word/2010/wordprocessingShape" mc:Ignorable="w14 wp14">
+<w:footnotes xmlns:wpc="http://schemas.microsoft.com/office/word/2010/wordprocessingCanvas" xmlns:mc="http://schemas.openxmlformats.org/markup-compatibility/2006" xmlns:o="urn:schemas-microsoft-com:office:office" xmlns:r="http://schemas.openxmlformats.org/officeDocument/2006/relationships" xmlns:m="http://schemas.openxmlformats.org/officeDocument/2006/math" xmlns:v="urn:schemas-microsoft-com:vml" xmlns:wp14="http://schemas.microsoft.com/office/word/2010/wordprocessingDrawing" xmlns:wp="http://schemas.openxmlformats.org/drawingml/2006/wordprocessingDrawing" xmlns:w10="urn:schemas-microsoft-com:office:word" xmlns:w="http://schemas.openxmlformats.org/wordprocessingml/2006/main" xmlns:w14="http://schemas.microsoft.com/office/word/2010/wordml" xmlns:w15="http://schemas.microsoft.com/office/word/2012/wordml" xmlns:wpg="http://schemas.microsoft.com/office/word/2010/wordprocessingGroup" xmlns:wpi="http://schemas.microsoft.com/office/word/2010/wordprocessingInk" xmlns:wne="http://schemas.microsoft.com/office/word/2006/wordml" xmlns:wps="http://schemas.microsoft.com/office/word/2010/wordprocessingShape" mc:Ignorable="w14 w15 wp14">
   <w:footnote w:type="separator" w:id="-1">
     <w:p>
       <w:r>
@@ -3446,7 +4130,7 @@
 </file>
 
 <file path=word/header1.xml><?xml version="1.0" encoding="utf-8"?>
-<w:hdr xmlns:wpc="http://schemas.microsoft.com/office/word/2010/wordprocessingCanvas" xmlns:mc="http://schemas.openxmlformats.org/markup-compatibility/2006" xmlns:o="urn:schemas-microsoft-com:office:office" xmlns:r="http://schemas.openxmlformats.org/officeDocument/2006/relationships" xmlns:m="http://schemas.openxmlformats.org/officeDocument/2006/math" xmlns:v="urn:schemas-microsoft-com:vml" xmlns:wp14="http://schemas.microsoft.com/office/word/2010/wordprocessingDrawing" xmlns:wp="http://schemas.openxmlformats.org/drawingml/2006/wordprocessingDrawing" xmlns:w10="urn:schemas-microsoft-com:office:word" xmlns:w="http://schemas.openxmlformats.org/wordprocessingml/2006/main" xmlns:w14="http://schemas.microsoft.com/office/word/2010/wordml" xmlns:wpg="http://schemas.microsoft.com/office/word/2010/wordprocessingGroup" xmlns:wpi="http://schemas.microsoft.com/office/word/2010/wordprocessingInk" xmlns:wne="http://schemas.microsoft.com/office/word/2006/wordml" xmlns:wps="http://schemas.microsoft.com/office/word/2010/wordprocessingShape" mc:Ignorable="w14 wp14">
+<w:hdr xmlns:wpc="http://schemas.microsoft.com/office/word/2010/wordprocessingCanvas" xmlns:mc="http://schemas.openxmlformats.org/markup-compatibility/2006" xmlns:o="urn:schemas-microsoft-com:office:office" xmlns:r="http://schemas.openxmlformats.org/officeDocument/2006/relationships" xmlns:m="http://schemas.openxmlformats.org/officeDocument/2006/math" xmlns:v="urn:schemas-microsoft-com:vml" xmlns:wp14="http://schemas.microsoft.com/office/word/2010/wordprocessingDrawing" xmlns:wp="http://schemas.openxmlformats.org/drawingml/2006/wordprocessingDrawing" xmlns:w10="urn:schemas-microsoft-com:office:word" xmlns:w="http://schemas.openxmlformats.org/wordprocessingml/2006/main" xmlns:w14="http://schemas.microsoft.com/office/word/2010/wordml" xmlns:w15="http://schemas.microsoft.com/office/word/2012/wordml" xmlns:wpg="http://schemas.microsoft.com/office/word/2010/wordprocessingGroup" xmlns:wpi="http://schemas.microsoft.com/office/word/2010/wordprocessingInk" xmlns:wne="http://schemas.microsoft.com/office/word/2006/wordml" xmlns:wps="http://schemas.microsoft.com/office/word/2010/wordprocessingShape" mc:Ignorable="w14 w15 wp14">
   <w:tbl>
     <w:tblPr>
       <w:tblStyle w:val="TableGrid"/>
@@ -3549,8 +4233,8 @@
 </file>
 
 <file path=word/numbering.xml><?xml version="1.0" encoding="utf-8"?>
-<w:numbering xmlns:wpc="http://schemas.microsoft.com/office/word/2010/wordprocessingCanvas" xmlns:mc="http://schemas.openxmlformats.org/markup-compatibility/2006" xmlns:o="urn:schemas-microsoft-com:office:office" xmlns:r="http://schemas.openxmlformats.org/officeDocument/2006/relationships" xmlns:m="http://schemas.openxmlformats.org/officeDocument/2006/math" xmlns:v="urn:schemas-microsoft-com:vml" xmlns:wp14="http://schemas.microsoft.com/office/word/2010/wordprocessingDrawing" xmlns:wp="http://schemas.openxmlformats.org/drawingml/2006/wordprocessingDrawing" xmlns:w10="urn:schemas-microsoft-com:office:word" xmlns:w="http://schemas.openxmlformats.org/wordprocessingml/2006/main" xmlns:w14="http://schemas.microsoft.com/office/word/2010/wordml" xmlns:wpg="http://schemas.microsoft.com/office/word/2010/wordprocessingGroup" xmlns:wpi="http://schemas.microsoft.com/office/word/2010/wordprocessingInk" xmlns:wne="http://schemas.microsoft.com/office/word/2006/wordml" xmlns:wps="http://schemas.microsoft.com/office/word/2010/wordprocessingShape" mc:Ignorable="w14 wp14">
-  <w:abstractNum w:abstractNumId="0">
+<w:numbering xmlns:wpc="http://schemas.microsoft.com/office/word/2010/wordprocessingCanvas" xmlns:mc="http://schemas.openxmlformats.org/markup-compatibility/2006" xmlns:o="urn:schemas-microsoft-com:office:office" xmlns:r="http://schemas.openxmlformats.org/officeDocument/2006/relationships" xmlns:m="http://schemas.openxmlformats.org/officeDocument/2006/math" xmlns:v="urn:schemas-microsoft-com:vml" xmlns:wp14="http://schemas.microsoft.com/office/word/2010/wordprocessingDrawing" xmlns:wp="http://schemas.openxmlformats.org/drawingml/2006/wordprocessingDrawing" xmlns:w10="urn:schemas-microsoft-com:office:word" xmlns:w="http://schemas.openxmlformats.org/wordprocessingml/2006/main" xmlns:w14="http://schemas.microsoft.com/office/word/2010/wordml" xmlns:w15="http://schemas.microsoft.com/office/word/2012/wordml" xmlns:wpg="http://schemas.microsoft.com/office/word/2010/wordprocessingGroup" xmlns:wpi="http://schemas.microsoft.com/office/word/2010/wordprocessingInk" xmlns:wne="http://schemas.microsoft.com/office/word/2006/wordml" xmlns:wps="http://schemas.microsoft.com/office/word/2010/wordprocessingShape" mc:Ignorable="w14 w15 wp14">
+  <w:abstractNum w:abstractNumId="0" w15:restartNumberingAfterBreak="0">
     <w:nsid w:val="0583278D"/>
     <w:multiLevelType w:val="hybridMultilevel"/>
     <w:tmpl w:val="23A4D0F8"/>
@@ -3663,7 +4347,7 @@
       </w:rPr>
     </w:lvl>
   </w:abstractNum>
-  <w:abstractNum w:abstractNumId="1">
+  <w:abstractNum w:abstractNumId="1" w15:restartNumberingAfterBreak="0">
     <w:nsid w:val="116C0984"/>
     <w:multiLevelType w:val="hybridMultilevel"/>
     <w:tmpl w:val="8D8CDDAA"/>
@@ -3776,7 +4460,7 @@
       </w:rPr>
     </w:lvl>
   </w:abstractNum>
-  <w:abstractNum w:abstractNumId="2">
+  <w:abstractNum w:abstractNumId="2" w15:restartNumberingAfterBreak="0">
     <w:nsid w:val="127671E5"/>
     <w:multiLevelType w:val="hybridMultilevel"/>
     <w:tmpl w:val="53C63A9A"/>
@@ -3862,7 +4546,7 @@
       </w:pPr>
     </w:lvl>
   </w:abstractNum>
-  <w:abstractNum w:abstractNumId="3">
+  <w:abstractNum w:abstractNumId="3" w15:restartNumberingAfterBreak="0">
     <w:nsid w:val="12795CFE"/>
     <w:multiLevelType w:val="hybridMultilevel"/>
     <w:tmpl w:val="DB3882D6"/>
@@ -3948,7 +4632,7 @@
       </w:pPr>
     </w:lvl>
   </w:abstractNum>
-  <w:abstractNum w:abstractNumId="4">
+  <w:abstractNum w:abstractNumId="4" w15:restartNumberingAfterBreak="0">
     <w:nsid w:val="14F122C7"/>
     <w:multiLevelType w:val="hybridMultilevel"/>
     <w:tmpl w:val="E84430E0"/>
@@ -4061,7 +4745,7 @@
       </w:rPr>
     </w:lvl>
   </w:abstractNum>
-  <w:abstractNum w:abstractNumId="5">
+  <w:abstractNum w:abstractNumId="5" w15:restartNumberingAfterBreak="0">
     <w:nsid w:val="1A8F18B4"/>
     <w:multiLevelType w:val="multilevel"/>
     <w:tmpl w:val="C21E95F0"/>
@@ -4174,7 +4858,7 @@
       </w:pPr>
     </w:lvl>
   </w:abstractNum>
-  <w:abstractNum w:abstractNumId="6">
+  <w:abstractNum w:abstractNumId="6" w15:restartNumberingAfterBreak="0">
     <w:nsid w:val="1B36253F"/>
     <w:multiLevelType w:val="hybridMultilevel"/>
     <w:tmpl w:val="244487C2"/>
@@ -4287,7 +4971,7 @@
       </w:rPr>
     </w:lvl>
   </w:abstractNum>
-  <w:abstractNum w:abstractNumId="7">
+  <w:abstractNum w:abstractNumId="7" w15:restartNumberingAfterBreak="0">
     <w:nsid w:val="1C1766EE"/>
     <w:multiLevelType w:val="hybridMultilevel"/>
     <w:tmpl w:val="1092155E"/>
@@ -4400,7 +5084,7 @@
       </w:rPr>
     </w:lvl>
   </w:abstractNum>
-  <w:abstractNum w:abstractNumId="8">
+  <w:abstractNum w:abstractNumId="8" w15:restartNumberingAfterBreak="0">
     <w:nsid w:val="1EFB4B3D"/>
     <w:multiLevelType w:val="hybridMultilevel"/>
     <w:tmpl w:val="F242712A"/>
@@ -4512,7 +5196,7 @@
       </w:rPr>
     </w:lvl>
   </w:abstractNum>
-  <w:abstractNum w:abstractNumId="9">
+  <w:abstractNum w:abstractNumId="9" w15:restartNumberingAfterBreak="0">
     <w:nsid w:val="1FA0624A"/>
     <w:multiLevelType w:val="hybridMultilevel"/>
     <w:tmpl w:val="0218A54E"/>
@@ -4625,7 +5309,7 @@
       </w:rPr>
     </w:lvl>
   </w:abstractNum>
-  <w:abstractNum w:abstractNumId="10">
+  <w:abstractNum w:abstractNumId="10" w15:restartNumberingAfterBreak="0">
     <w:nsid w:val="24EA630B"/>
     <w:multiLevelType w:val="hybridMultilevel"/>
     <w:tmpl w:val="C4DCB3DE"/>
@@ -4738,7 +5422,7 @@
       </w:rPr>
     </w:lvl>
   </w:abstractNum>
-  <w:abstractNum w:abstractNumId="11">
+  <w:abstractNum w:abstractNumId="11" w15:restartNumberingAfterBreak="0">
     <w:nsid w:val="259B6E28"/>
     <w:multiLevelType w:val="hybridMultilevel"/>
     <w:tmpl w:val="7360C206"/>
@@ -4851,7 +5535,7 @@
       </w:rPr>
     </w:lvl>
   </w:abstractNum>
-  <w:abstractNum w:abstractNumId="12">
+  <w:abstractNum w:abstractNumId="12" w15:restartNumberingAfterBreak="0">
     <w:nsid w:val="266F3483"/>
     <w:multiLevelType w:val="hybridMultilevel"/>
     <w:tmpl w:val="9A0E74F4"/>
@@ -4964,7 +5648,7 @@
       </w:rPr>
     </w:lvl>
   </w:abstractNum>
-  <w:abstractNum w:abstractNumId="13">
+  <w:abstractNum w:abstractNumId="13" w15:restartNumberingAfterBreak="0">
     <w:nsid w:val="288773B9"/>
     <w:multiLevelType w:val="hybridMultilevel"/>
     <w:tmpl w:val="A30ECFD6"/>
@@ -5077,7 +5761,7 @@
       </w:rPr>
     </w:lvl>
   </w:abstractNum>
-  <w:abstractNum w:abstractNumId="14">
+  <w:abstractNum w:abstractNumId="14" w15:restartNumberingAfterBreak="0">
     <w:nsid w:val="28FA3A38"/>
     <w:multiLevelType w:val="hybridMultilevel"/>
     <w:tmpl w:val="45D8D422"/>
@@ -5190,7 +5874,7 @@
       </w:rPr>
     </w:lvl>
   </w:abstractNum>
-  <w:abstractNum w:abstractNumId="15">
+  <w:abstractNum w:abstractNumId="15" w15:restartNumberingAfterBreak="0">
     <w:nsid w:val="2F2C65AD"/>
     <w:multiLevelType w:val="hybridMultilevel"/>
     <w:tmpl w:val="CC209BD2"/>
@@ -5276,7 +5960,7 @@
       </w:pPr>
     </w:lvl>
   </w:abstractNum>
-  <w:abstractNum w:abstractNumId="16">
+  <w:abstractNum w:abstractNumId="16" w15:restartNumberingAfterBreak="0">
     <w:nsid w:val="2F9D5B81"/>
     <w:multiLevelType w:val="hybridMultilevel"/>
     <w:tmpl w:val="6270BA34"/>
@@ -5389,7 +6073,7 @@
       </w:rPr>
     </w:lvl>
   </w:abstractNum>
-  <w:abstractNum w:abstractNumId="17">
+  <w:abstractNum w:abstractNumId="17" w15:restartNumberingAfterBreak="0">
     <w:nsid w:val="306B39EF"/>
     <w:multiLevelType w:val="hybridMultilevel"/>
     <w:tmpl w:val="758CDB2A"/>
@@ -5501,7 +6185,7 @@
       </w:rPr>
     </w:lvl>
   </w:abstractNum>
-  <w:abstractNum w:abstractNumId="18">
+  <w:abstractNum w:abstractNumId="18" w15:restartNumberingAfterBreak="0">
     <w:nsid w:val="333C42C6"/>
     <w:multiLevelType w:val="hybridMultilevel"/>
     <w:tmpl w:val="C50E2B34"/>
@@ -5614,7 +6298,7 @@
       </w:rPr>
     </w:lvl>
   </w:abstractNum>
-  <w:abstractNum w:abstractNumId="19">
+  <w:abstractNum w:abstractNumId="19" w15:restartNumberingAfterBreak="0">
     <w:nsid w:val="3DB03F73"/>
     <w:multiLevelType w:val="hybridMultilevel"/>
     <w:tmpl w:val="A8066C38"/>
@@ -5700,7 +6384,7 @@
       </w:pPr>
     </w:lvl>
   </w:abstractNum>
-  <w:abstractNum w:abstractNumId="20">
+  <w:abstractNum w:abstractNumId="20" w15:restartNumberingAfterBreak="0">
     <w:nsid w:val="401B199D"/>
     <w:multiLevelType w:val="hybridMultilevel"/>
     <w:tmpl w:val="9E3ABA76"/>
@@ -5813,7 +6497,7 @@
       </w:rPr>
     </w:lvl>
   </w:abstractNum>
-  <w:abstractNum w:abstractNumId="21">
+  <w:abstractNum w:abstractNumId="21" w15:restartNumberingAfterBreak="0">
     <w:nsid w:val="43C63335"/>
     <w:multiLevelType w:val="hybridMultilevel"/>
     <w:tmpl w:val="77A8F2FA"/>
@@ -5926,7 +6610,7 @@
       </w:rPr>
     </w:lvl>
   </w:abstractNum>
-  <w:abstractNum w:abstractNumId="22">
+  <w:abstractNum w:abstractNumId="22" w15:restartNumberingAfterBreak="0">
     <w:nsid w:val="478032DE"/>
     <w:multiLevelType w:val="hybridMultilevel"/>
     <w:tmpl w:val="584CDD84"/>
@@ -6012,7 +6696,7 @@
       </w:pPr>
     </w:lvl>
   </w:abstractNum>
-  <w:abstractNum w:abstractNumId="23">
+  <w:abstractNum w:abstractNumId="23" w15:restartNumberingAfterBreak="0">
     <w:nsid w:val="4877363B"/>
     <w:multiLevelType w:val="hybridMultilevel"/>
     <w:tmpl w:val="660E8DC2"/>
@@ -6125,7 +6809,7 @@
       </w:rPr>
     </w:lvl>
   </w:abstractNum>
-  <w:abstractNum w:abstractNumId="24">
+  <w:abstractNum w:abstractNumId="24" w15:restartNumberingAfterBreak="0">
     <w:nsid w:val="4AD04C2F"/>
     <w:multiLevelType w:val="multilevel"/>
     <w:tmpl w:val="E2E4FCFE"/>
@@ -6238,7 +6922,7 @@
       </w:pPr>
     </w:lvl>
   </w:abstractNum>
-  <w:abstractNum w:abstractNumId="25">
+  <w:abstractNum w:abstractNumId="25" w15:restartNumberingAfterBreak="0">
     <w:nsid w:val="4AF8593D"/>
     <w:multiLevelType w:val="hybridMultilevel"/>
     <w:tmpl w:val="790E7E7E"/>
@@ -6351,7 +7035,7 @@
       </w:rPr>
     </w:lvl>
   </w:abstractNum>
-  <w:abstractNum w:abstractNumId="26">
+  <w:abstractNum w:abstractNumId="26" w15:restartNumberingAfterBreak="0">
     <w:nsid w:val="4B152112"/>
     <w:multiLevelType w:val="hybridMultilevel"/>
     <w:tmpl w:val="CFAA2C1E"/>
@@ -6464,7 +7148,7 @@
       </w:rPr>
     </w:lvl>
   </w:abstractNum>
-  <w:abstractNum w:abstractNumId="27">
+  <w:abstractNum w:abstractNumId="27" w15:restartNumberingAfterBreak="0">
     <w:nsid w:val="53534CE9"/>
     <w:multiLevelType w:val="hybridMultilevel"/>
     <w:tmpl w:val="83DC0AA6"/>
@@ -6577,7 +7261,7 @@
       </w:rPr>
     </w:lvl>
   </w:abstractNum>
-  <w:abstractNum w:abstractNumId="28">
+  <w:abstractNum w:abstractNumId="28" w15:restartNumberingAfterBreak="0">
     <w:nsid w:val="53884E08"/>
     <w:multiLevelType w:val="hybridMultilevel"/>
     <w:tmpl w:val="845EB3B2"/>
@@ -6690,7 +7374,7 @@
       </w:rPr>
     </w:lvl>
   </w:abstractNum>
-  <w:abstractNum w:abstractNumId="29">
+  <w:abstractNum w:abstractNumId="29" w15:restartNumberingAfterBreak="0">
     <w:nsid w:val="60C655D8"/>
     <w:multiLevelType w:val="hybridMultilevel"/>
     <w:tmpl w:val="3FD2EFF4"/>
@@ -6802,7 +7486,7 @@
       </w:rPr>
     </w:lvl>
   </w:abstractNum>
-  <w:abstractNum w:abstractNumId="30">
+  <w:abstractNum w:abstractNumId="30" w15:restartNumberingAfterBreak="0">
     <w:nsid w:val="61F116D1"/>
     <w:multiLevelType w:val="hybridMultilevel"/>
     <w:tmpl w:val="19C4DFF0"/>
@@ -6915,7 +7599,7 @@
       </w:rPr>
     </w:lvl>
   </w:abstractNum>
-  <w:abstractNum w:abstractNumId="31">
+  <w:abstractNum w:abstractNumId="31" w15:restartNumberingAfterBreak="0">
     <w:nsid w:val="62DB36F0"/>
     <w:multiLevelType w:val="hybridMultilevel"/>
     <w:tmpl w:val="D4207E96"/>
@@ -7028,7 +7712,7 @@
       </w:rPr>
     </w:lvl>
   </w:abstractNum>
-  <w:abstractNum w:abstractNumId="32">
+  <w:abstractNum w:abstractNumId="32" w15:restartNumberingAfterBreak="0">
     <w:nsid w:val="64C51ECC"/>
     <w:multiLevelType w:val="hybridMultilevel"/>
     <w:tmpl w:val="70B2C408"/>
@@ -7141,7 +7825,7 @@
       </w:rPr>
     </w:lvl>
   </w:abstractNum>
-  <w:abstractNum w:abstractNumId="33">
+  <w:abstractNum w:abstractNumId="33" w15:restartNumberingAfterBreak="0">
     <w:nsid w:val="67A33627"/>
     <w:multiLevelType w:val="hybridMultilevel"/>
     <w:tmpl w:val="5038ECCE"/>
@@ -7254,7 +7938,7 @@
       </w:rPr>
     </w:lvl>
   </w:abstractNum>
-  <w:abstractNum w:abstractNumId="34">
+  <w:abstractNum w:abstractNumId="34" w15:restartNumberingAfterBreak="0">
     <w:nsid w:val="68B93E0B"/>
     <w:multiLevelType w:val="hybridMultilevel"/>
     <w:tmpl w:val="D43E02E0"/>
@@ -7367,7 +8051,7 @@
       </w:rPr>
     </w:lvl>
   </w:abstractNum>
-  <w:abstractNum w:abstractNumId="35">
+  <w:abstractNum w:abstractNumId="35" w15:restartNumberingAfterBreak="0">
     <w:nsid w:val="6E1A1C35"/>
     <w:multiLevelType w:val="multilevel"/>
     <w:tmpl w:val="F4A4E85C"/>
@@ -7492,7 +8176,7 @@
       </w:pPr>
     </w:lvl>
   </w:abstractNum>
-  <w:abstractNum w:abstractNumId="36">
+  <w:abstractNum w:abstractNumId="36" w15:restartNumberingAfterBreak="0">
     <w:nsid w:val="6F9C7D98"/>
     <w:multiLevelType w:val="hybridMultilevel"/>
     <w:tmpl w:val="05C24230"/>
@@ -7604,7 +8288,7 @@
       </w:rPr>
     </w:lvl>
   </w:abstractNum>
-  <w:abstractNum w:abstractNumId="37">
+  <w:abstractNum w:abstractNumId="37" w15:restartNumberingAfterBreak="0">
     <w:nsid w:val="72B2651A"/>
     <w:multiLevelType w:val="hybridMultilevel"/>
     <w:tmpl w:val="C06EC20E"/>
@@ -7690,7 +8374,7 @@
       </w:pPr>
     </w:lvl>
   </w:abstractNum>
-  <w:abstractNum w:abstractNumId="38">
+  <w:abstractNum w:abstractNumId="38" w15:restartNumberingAfterBreak="0">
     <w:nsid w:val="74507ABF"/>
     <w:multiLevelType w:val="hybridMultilevel"/>
     <w:tmpl w:val="98C67A0E"/>
@@ -7776,7 +8460,7 @@
       </w:pPr>
     </w:lvl>
   </w:abstractNum>
-  <w:abstractNum w:abstractNumId="39">
+  <w:abstractNum w:abstractNumId="39" w15:restartNumberingAfterBreak="0">
     <w:nsid w:val="786B6F90"/>
     <w:multiLevelType w:val="hybridMultilevel"/>
     <w:tmpl w:val="6624E3C2"/>
@@ -7888,7 +8572,7 @@
       </w:rPr>
     </w:lvl>
   </w:abstractNum>
-  <w:abstractNum w:abstractNumId="40">
+  <w:abstractNum w:abstractNumId="40" w15:restartNumberingAfterBreak="0">
     <w:nsid w:val="7A3D58B0"/>
     <w:multiLevelType w:val="hybridMultilevel"/>
     <w:tmpl w:val="3CEA449A"/>
@@ -8001,7 +8685,7 @@
       </w:rPr>
     </w:lvl>
   </w:abstractNum>
-  <w:abstractNum w:abstractNumId="41">
+  <w:abstractNum w:abstractNumId="41" w15:restartNumberingAfterBreak="0">
     <w:nsid w:val="7BC63A92"/>
     <w:multiLevelType w:val="hybridMultilevel"/>
     <w:tmpl w:val="6AC6C184"/>
@@ -8087,7 +8771,7 @@
       </w:pPr>
     </w:lvl>
   </w:abstractNum>
-  <w:abstractNum w:abstractNumId="42">
+  <w:abstractNum w:abstractNumId="42" w15:restartNumberingAfterBreak="0">
     <w:nsid w:val="7C2A30BD"/>
     <w:multiLevelType w:val="hybridMultilevel"/>
     <w:tmpl w:val="E13C602E"/>
@@ -8200,7 +8884,7 @@
       </w:rPr>
     </w:lvl>
   </w:abstractNum>
-  <w:abstractNum w:abstractNumId="43">
+  <w:abstractNum w:abstractNumId="43" w15:restartNumberingAfterBreak="0">
     <w:nsid w:val="7C784FA9"/>
     <w:multiLevelType w:val="hybridMultilevel"/>
     <w:tmpl w:val="94E6DCEC"/>
@@ -8313,7 +8997,7 @@
       </w:rPr>
     </w:lvl>
   </w:abstractNum>
-  <w:abstractNum w:abstractNumId="44">
+  <w:abstractNum w:abstractNumId="44" w15:restartNumberingAfterBreak="0">
     <w:nsid w:val="7FDA1042"/>
     <w:multiLevelType w:val="hybridMultilevel"/>
     <w:tmpl w:val="B31CCF14"/>
@@ -8426,7 +9110,7 @@
       </w:rPr>
     </w:lvl>
   </w:abstractNum>
-  <w:abstractNum w:abstractNumId="45">
+  <w:abstractNum w:abstractNumId="45" w15:restartNumberingAfterBreak="0">
     <w:nsid w:val="7FE37CAB"/>
     <w:multiLevelType w:val="hybridMultilevel"/>
     <w:tmpl w:val="9C82D138"/>
@@ -8653,16 +9337,8 @@
 </w:numbering>
 </file>
 
-<file path=word/people.xml><?xml version="1.0" encoding="utf-8"?>
-<w15:people xmlns:wpc="http://schemas.microsoft.com/office/word/2010/wordprocessingCanvas" xmlns:mc="http://schemas.openxmlformats.org/markup-compatibility/2006" xmlns:o="urn:schemas-microsoft-com:office:office" xmlns:r="http://schemas.openxmlformats.org/officeDocument/2006/relationships" xmlns:m="http://schemas.openxmlformats.org/officeDocument/2006/math" xmlns:v="urn:schemas-microsoft-com:vml" xmlns:wp14="http://schemas.microsoft.com/office/word/2010/wordprocessingDrawing" xmlns:wp="http://schemas.openxmlformats.org/drawingml/2006/wordprocessingDrawing" xmlns:w10="urn:schemas-microsoft-com:office:word" xmlns:w="http://schemas.openxmlformats.org/wordprocessingml/2006/main" xmlns:w14="http://schemas.microsoft.com/office/word/2010/wordml" xmlns:w15="http://schemas.microsoft.com/office/word/2012/wordml" xmlns:wpg="http://schemas.microsoft.com/office/word/2010/wordprocessingGroup" xmlns:wpi="http://schemas.microsoft.com/office/word/2010/wordprocessingInk" xmlns:wne="http://schemas.microsoft.com/office/word/2006/wordml" xmlns:wps="http://schemas.microsoft.com/office/word/2010/wordprocessingShape" mc:Ignorable="w14 w15 wp14">
-  <w15:person w15:author="Adriatik Sermaxhaj">
-    <w15:presenceInfo w15:providerId="Windows Live" w15:userId="73f5a9eeebf41dea"/>
-  </w15:person>
-</w15:people>
-</file>
-
 <file path=word/styles.xml><?xml version="1.0" encoding="utf-8"?>
-<w:styles xmlns:mc="http://schemas.openxmlformats.org/markup-compatibility/2006" xmlns:r="http://schemas.openxmlformats.org/officeDocument/2006/relationships" xmlns:w="http://schemas.openxmlformats.org/wordprocessingml/2006/main" xmlns:w14="http://schemas.microsoft.com/office/word/2010/wordml" mc:Ignorable="w14">
+<w:styles xmlns:mc="http://schemas.openxmlformats.org/markup-compatibility/2006" xmlns:r="http://schemas.openxmlformats.org/officeDocument/2006/relationships" xmlns:w="http://schemas.openxmlformats.org/wordprocessingml/2006/main" xmlns:w14="http://schemas.microsoft.com/office/word/2010/wordml" xmlns:w15="http://schemas.microsoft.com/office/word/2012/wordml" mc:Ignorable="w14 w15">
   <w:docDefaults>
     <w:rPrDefault>
       <w:rPr>
@@ -8678,1065 +9354,378 @@
       </w:pPr>
     </w:pPrDefault>
   </w:docDefaults>
-  <w:latentStyles w:defLockedState="0" w:defUIPriority="99" w:defSemiHidden="1" w:defUnhideWhenUsed="1" w:defQFormat="0" w:count="267">
-    <w:lsdException w:name="Normal" w:semiHidden="0" w:uiPriority="0" w:unhideWhenUsed="0" w:qFormat="1"/>
-    <w:lsdException w:name="heading 1" w:semiHidden="0" w:uiPriority="0" w:unhideWhenUsed="0" w:qFormat="1"/>
-    <w:lsdException w:name="heading 2" w:uiPriority="0" w:qFormat="1"/>
-    <w:lsdException w:name="heading 3" w:uiPriority="0" w:qFormat="1"/>
-    <w:lsdException w:name="heading 4" w:uiPriority="0" w:qFormat="1"/>
-    <w:lsdException w:name="heading 5" w:uiPriority="0" w:qFormat="1"/>
-    <w:lsdException w:name="heading 6" w:uiPriority="0" w:qFormat="1"/>
-    <w:lsdException w:name="heading 7" w:uiPriority="0" w:qFormat="1"/>
-    <w:lsdException w:name="heading 8" w:uiPriority="0" w:qFormat="1"/>
-    <w:lsdException w:name="heading 9" w:uiPriority="0" w:qFormat="1"/>
-    <w:lsdException w:name="toc 1" w:uiPriority="39"/>
-    <w:lsdException w:name="toc 2" w:uiPriority="39"/>
-    <w:lsdException w:name="toc 3" w:uiPriority="39"/>
-    <w:lsdException w:name="toc 4" w:uiPriority="39"/>
-    <w:lsdException w:name="toc 5" w:uiPriority="39"/>
-    <w:lsdException w:name="toc 6" w:uiPriority="39"/>
-    <w:lsdException w:name="toc 7" w:uiPriority="39"/>
-    <w:lsdException w:name="toc 8" w:uiPriority="39"/>
-    <w:lsdException w:name="toc 9" w:uiPriority="39"/>
-    <w:lsdException w:name="caption" w:uiPriority="35" w:qFormat="1"/>
-    <w:lsdException w:name="page number" w:uiPriority="0"/>
-    <w:lsdException w:name="Title" w:semiHidden="0" w:uiPriority="10" w:unhideWhenUsed="0" w:qFormat="1"/>
-    <w:lsdException w:name="Default Paragraph Font" w:uiPriority="1"/>
-    <w:lsdException w:name="Subtitle" w:semiHidden="0" w:uiPriority="11" w:unhideWhenUsed="0" w:qFormat="1"/>
-    <w:lsdException w:name="Block Text" w:uiPriority="0"/>
-    <w:lsdException w:name="Strong" w:semiHidden="0" w:uiPriority="22" w:unhideWhenUsed="0" w:qFormat="1"/>
-    <w:lsdException w:name="Emphasis" w:semiHidden="0" w:uiPriority="20" w:unhideWhenUsed="0" w:qFormat="1"/>
-    <w:lsdException w:name="Table Grid" w:semiHidden="0" w:uiPriority="59" w:unhideWhenUsed="0"/>
-    <w:lsdException w:name="Placeholder Text" w:unhideWhenUsed="0"/>
-    <w:lsdException w:name="No Spacing" w:semiHidden="0" w:uiPriority="1" w:unhideWhenUsed="0" w:qFormat="1"/>
-    <w:lsdException w:name="Light Shading" w:semiHidden="0" w:uiPriority="60" w:unhideWhenUsed="0"/>
-    <w:lsdException w:name="Light List" w:semiHidden="0" w:uiPriority="61" w:unhideWhenUsed="0"/>
-    <w:lsdException w:name="Light Grid" w:semiHidden="0" w:uiPriority="62" w:unhideWhenUsed="0"/>
-    <w:lsdException w:name="Medium Shading 1" w:semiHidden="0" w:uiPriority="63" w:unhideWhenUsed="0"/>
-    <w:lsdException w:name="Medium Shading 2" w:semiHidden="0" w:uiPriority="64" w:unhideWhenUsed="0"/>
-    <w:lsdException w:name="Medium List 1" w:semiHidden="0" w:uiPriority="65" w:unhideWhenUsed="0"/>
-    <w:lsdException w:name="Medium List 2" w:semiHidden="0" w:uiPriority="66" w:unhideWhenUsed="0"/>
-    <w:lsdException w:name="Medium Grid 1" w:semiHidden="0" w:uiPriority="67" w:unhideWhenUsed="0"/>
-    <w:lsdException w:name="Medium Grid 2" w:semiHidden="0" w:uiPriority="68" w:unhideWhenUsed="0"/>
-    <w:lsdException w:name="Medium Grid 3" w:semiHidden="0" w:uiPriority="69" w:unhideWhenUsed="0"/>
-    <w:lsdException w:name="Dark List" w:semiHidden="0" w:uiPriority="70" w:unhideWhenUsed="0"/>
-    <w:lsdException w:name="Colorful Shading" w:semiHidden="0" w:uiPriority="71" w:unhideWhenUsed="0"/>
-    <w:lsdException w:name="Colorful List" w:semiHidden="0" w:uiPriority="72" w:unhideWhenUsed="0"/>
-    <w:lsdException w:name="Colorful Grid" w:semiHidden="0" w:uiPriority="73" w:unhideWhenUsed="0"/>
-    <w:lsdException w:name="Light Shading Accent 1" w:semiHidden="0" w:uiPriority="60" w:unhideWhenUsed="0"/>
-    <w:lsdException w:name="Light List Accent 1" w:semiHidden="0" w:uiPriority="61" w:unhideWhenUsed="0"/>
-    <w:lsdException w:name="Light Grid Accent 1" w:semiHidden="0" w:uiPriority="62" w:unhideWhenUsed="0"/>
-    <w:lsdException w:name="Medium Shading 1 Accent 1" w:semiHidden="0" w:uiPriority="63" w:unhideWhenUsed="0"/>
-    <w:lsdException w:name="Medium Shading 2 Accent 1" w:semiHidden="0" w:uiPriority="64" w:unhideWhenUsed="0"/>
-    <w:lsdException w:name="Medium List 1 Accent 1" w:semiHidden="0" w:uiPriority="65" w:unhideWhenUsed="0"/>
-    <w:lsdException w:name="Revision" w:unhideWhenUsed="0"/>
-    <w:lsdException w:name="List Paragraph" w:semiHidden="0" w:uiPriority="34" w:unhideWhenUsed="0" w:qFormat="1"/>
-    <w:lsdException w:name="Quote" w:semiHidden="0" w:uiPriority="29" w:unhideWhenUsed="0" w:qFormat="1"/>
-    <w:lsdException w:name="Intense Quote" w:semiHidden="0" w:uiPriority="30" w:unhideWhenUsed="0" w:qFormat="1"/>
-    <w:lsdException w:name="Medium List 2 Accent 1" w:semiHidden="0" w:uiPriority="66" w:unhideWhenUsed="0"/>
-    <w:lsdException w:name="Medium Grid 1 Accent 1" w:semiHidden="0" w:uiPriority="67" w:unhideWhenUsed="0"/>
-    <w:lsdException w:name="Medium Grid 2 Accent 1" w:semiHidden="0" w:uiPriority="68" w:unhideWhenUsed="0"/>
-    <w:lsdException w:name="Medium Grid 3 Accent 1" w:semiHidden="0" w:uiPriority="69" w:unhideWhenUsed="0"/>
-    <w:lsdException w:name="Dark List Accent 1" w:semiHidden="0" w:uiPriority="70" w:unhideWhenUsed="0"/>
-    <w:lsdException w:name="Colorful Shading Accent 1" w:semiHidden="0" w:uiPriority="71" w:unhideWhenUsed="0"/>
-    <w:lsdException w:name="Colorful List Accent 1" w:semiHidden="0" w:uiPriority="72" w:unhideWhenUsed="0"/>
-    <w:lsdException w:name="Colorful Grid Accent 1" w:semiHidden="0" w:uiPriority="73" w:unhideWhenUsed="0"/>
-    <w:lsdException w:name="Light Shading Accent 2" w:semiHidden="0" w:uiPriority="60" w:unhideWhenUsed="0"/>
-    <w:lsdException w:name="Light List Accent 2" w:semiHidden="0" w:uiPriority="61" w:unhideWhenUsed="0"/>
-    <w:lsdException w:name="Light Grid Accent 2" w:semiHidden="0" w:uiPriority="62" w:unhideWhenUsed="0"/>
-    <w:lsdException w:name="Medium Shading 1 Accent 2" w:semiHidden="0" w:uiPriority="63" w:unhideWhenUsed="0"/>
-    <w:lsdException w:name="Medium Shading 2 Accent 2" w:semiHidden="0" w:uiPriority="64" w:unhideWhenUsed="0"/>
-    <w:lsdException w:name="Medium List 1 Accent 2" w:semiHidden="0" w:uiPriority="65" w:unhideWhenUsed="0"/>
-    <w:lsdException w:name="Medium List 2 Accent 2" w:semiHidden="0" w:uiPriority="66" w:unhideWhenUsed="0"/>
-    <w:lsdException w:name="Medium Grid 1 Accent 2" w:semiHidden="0" w:uiPriority="67" w:unhideWhenUsed="0"/>
-    <w:lsdException w:name="Medium Grid 2 Accent 2" w:semiHidden="0" w:uiPriority="68" w:unhideWhenUsed="0"/>
-    <w:lsdException w:name="Medium Grid 3 Accent 2" w:semiHidden="0" w:uiPriority="69" w:unhideWhenUsed="0"/>
-    <w:lsdException w:name="Dark List Accent 2" w:semiHidden="0" w:uiPriority="70" w:unhideWhenUsed="0"/>
-    <w:lsdException w:name="Colorful Shading Accent 2" w:semiHidden="0" w:uiPriority="71" w:unhideWhenUsed="0"/>
-    <w:lsdException w:name="Colorful List Accent 2" w:semiHidden="0" w:uiPriority="72" w:unhideWhenUsed="0"/>
-    <w:lsdException w:name="Colorful Grid Accent 2" w:semiHidden="0" w:uiPriority="73" w:unhideWhenUsed="0"/>
-    <w:lsdException w:name="Light Shading Accent 3" w:semiHidden="0" w:uiPriority="60" w:unhideWhenUsed="0"/>
-    <w:lsdException w:name="Light List Accent 3" w:semiHidden="0" w:uiPriority="61" w:unhideWhenUsed="0"/>
-    <w:lsdException w:name="Light Grid Accent 3" w:semiHidden="0" w:uiPriority="62" w:unhideWhenUsed="0"/>
-    <w:lsdException w:name="Medium Shading 1 Accent 3" w:semiHidden="0" w:uiPriority="63" w:unhideWhenUsed="0"/>
-    <w:lsdException w:name="Medium Shading 2 Accent 3" w:semiHidden="0" w:uiPriority="64" w:unhideWhenUsed="0"/>
-    <w:lsdException w:name="Medium List 1 Accent 3" w:semiHidden="0" w:uiPriority="65" w:unhideWhenUsed="0"/>
-    <w:lsdException w:name="Medium List 2 Accent 3" w:semiHidden="0" w:uiPriority="66" w:unhideWhenUsed="0"/>
-    <w:lsdException w:name="Medium Grid 1 Accent 3" w:semiHidden="0" w:uiPriority="67" w:unhideWhenUsed="0"/>
-    <w:lsdException w:name="Medium Grid 2 Accent 3" w:semiHidden="0" w:uiPriority="68" w:unhideWhenUsed="0"/>
-    <w:lsdException w:name="Medium Grid 3 Accent 3" w:semiHidden="0" w:uiPriority="69" w:unhideWhenUsed="0"/>
-    <w:lsdException w:name="Dark List Accent 3" w:semiHidden="0" w:uiPriority="70" w:unhideWhenUsed="0"/>
-    <w:lsdException w:name="Colorful Shading Accent 3" w:semiHidden="0" w:uiPriority="71" w:unhideWhenUsed="0"/>
-    <w:lsdException w:name="Colorful List Accent 3" w:semiHidden="0" w:uiPriority="72" w:unhideWhenUsed="0"/>
-    <w:lsdException w:name="Colorful Grid Accent 3" w:semiHidden="0" w:uiPriority="73" w:unhideWhenUsed="0"/>
-    <w:lsdException w:name="Light Shading Accent 4" w:semiHidden="0" w:uiPriority="60" w:unhideWhenUsed="0"/>
-    <w:lsdException w:name="Light List Accent 4" w:semiHidden="0" w:uiPriority="61" w:unhideWhenUsed="0"/>
-    <w:lsdException w:name="Light Grid Accent 4" w:semiHidden="0" w:uiPriority="62" w:unhideWhenUsed="0"/>
-    <w:lsdException w:name="Medium Shading 1 Accent 4" w:semiHidden="0" w:uiPriority="63" w:unhideWhenUsed="0"/>
-    <w:lsdException w:name="Medium Shading 2 Accent 4" w:semiHidden="0" w:uiPriority="64" w:unhideWhenUsed="0"/>
-    <w:lsdException w:name="Medium List 1 Accent 4" w:semiHidden="0" w:uiPriority="65" w:unhideWhenUsed="0"/>
-    <w:lsdException w:name="Medium List 2 Accent 4" w:semiHidden="0" w:uiPriority="66" w:unhideWhenUsed="0"/>
-    <w:lsdException w:name="Medium Grid 1 Accent 4" w:semiHidden="0" w:uiPriority="67" w:unhideWhenUsed="0"/>
-    <w:lsdException w:name="Medium Grid 2 Accent 4" w:semiHidden="0" w:uiPriority="68" w:unhideWhenUsed="0"/>
-    <w:lsdException w:name="Medium Grid 3 Accent 4" w:semiHidden="0" w:uiPriority="69" w:unhideWhenUsed="0"/>
-    <w:lsdException w:name="Dark List Accent 4" w:semiHidden="0" w:uiPriority="70" w:unhideWhenUsed="0"/>
-    <w:lsdException w:name="Colorful Shading Accent 4" w:semiHidden="0" w:uiPriority="71" w:unhideWhenUsed="0"/>
-    <w:lsdException w:name="Colorful List Accent 4" w:semiHidden="0" w:uiPriority="72" w:unhideWhenUsed="0"/>
-    <w:lsdException w:name="Colorful Grid Accent 4" w:semiHidden="0" w:uiPriority="73" w:unhideWhenUsed="0"/>
-    <w:lsdException w:name="Light Shading Accent 5" w:semiHidden="0" w:uiPriority="60" w:unhideWhenUsed="0"/>
-    <w:lsdException w:name="Light List Accent 5" w:semiHidden="0" w:uiPriority="61" w:unhideWhenUsed="0"/>
-    <w:lsdException w:name="Light Grid Accent 5" w:semiHidden="0" w:uiPriority="62" w:unhideWhenUsed="0"/>
-    <w:lsdException w:name="Medium Shading 1 Accent 5" w:semiHidden="0" w:uiPriority="63" w:unhideWhenUsed="0"/>
-    <w:lsdException w:name="Medium Shading 2 Accent 5" w:semiHidden="0" w:uiPriority="64" w:unhideWhenUsed="0"/>
-    <w:lsdException w:name="Medium List 1 Accent 5" w:semiHidden="0" w:uiPriority="65" w:unhideWhenUsed="0"/>
-    <w:lsdException w:name="Medium List 2 Accent 5" w:semiHidden="0" w:uiPriority="66" w:unhideWhenUsed="0"/>
-    <w:lsdException w:name="Medium Grid 1 Accent 5" w:semiHidden="0" w:uiPriority="67" w:unhideWhenUsed="0"/>
-    <w:lsdException w:name="Medium Grid 2 Accent 5" w:semiHidden="0" w:uiPriority="68" w:unhideWhenUsed="0"/>
-    <w:lsdException w:name="Medium Grid 3 Accent 5" w:semiHidden="0" w:uiPriority="69" w:unhideWhenUsed="0"/>
-    <w:lsdException w:name="Dark List Accent 5" w:semiHidden="0" w:uiPriority="70" w:unhideWhenUsed="0"/>
-    <w:lsdException w:name="Colorful Shading Accent 5" w:semiHidden="0" w:uiPriority="71" w:unhideWhenUsed="0"/>
-    <w:lsdException w:name="Colorful List Accent 5" w:semiHidden="0" w:uiPriority="72" w:unhideWhenUsed="0"/>
-    <w:lsdException w:name="Colorful Grid Accent 5" w:semiHidden="0" w:uiPriority="73" w:unhideWhenUsed="0"/>
-    <w:lsdException w:name="Light Shading Accent 6" w:semiHidden="0" w:uiPriority="60" w:unhideWhenUsed="0"/>
-    <w:lsdException w:name="Light List Accent 6" w:semiHidden="0" w:uiPriority="61" w:unhideWhenUsed="0"/>
-    <w:lsdException w:name="Light Grid Accent 6" w:semiHidden="0" w:uiPriority="62" w:unhideWhenUsed="0"/>
-    <w:lsdException w:name="Medium Shading 1 Accent 6" w:semiHidden="0" w:uiPriority="63" w:unhideWhenUsed="0"/>
-    <w:lsdException w:name="Medium Shading 2 Accent 6" w:semiHidden="0" w:uiPriority="64" w:unhideWhenUsed="0"/>
-    <w:lsdException w:name="Medium List 1 Accent 6" w:semiHidden="0" w:uiPriority="65" w:unhideWhenUsed="0"/>
-    <w:lsdException w:name="Medium List 2 Accent 6" w:semiHidden="0" w:uiPriority="66" w:unhideWhenUsed="0"/>
-    <w:lsdException w:name="Medium Grid 1 Accent 6" w:semiHidden="0" w:uiPriority="67" w:unhideWhenUsed="0"/>
-    <w:lsdException w:name="Medium Grid 2 Accent 6" w:semiHidden="0" w:uiPriority="68" w:unhideWhenUsed="0"/>
-    <w:lsdException w:name="Medium Grid 3 Accent 6" w:semiHidden="0" w:uiPriority="69" w:unhideWhenUsed="0"/>
-    <w:lsdException w:name="Dark List Accent 6" w:semiHidden="0" w:uiPriority="70" w:unhideWhenUsed="0"/>
-    <w:lsdException w:name="Colorful Shading Accent 6" w:semiHidden="0" w:uiPriority="71" w:unhideWhenUsed="0"/>
-    <w:lsdException w:name="Colorful List Accent 6" w:semiHidden="0" w:uiPriority="72" w:unhideWhenUsed="0"/>
-    <w:lsdException w:name="Colorful Grid Accent 6" w:semiHidden="0" w:uiPriority="73" w:unhideWhenUsed="0"/>
-    <w:lsdException w:name="Subtle Emphasis" w:semiHidden="0" w:uiPriority="19" w:unhideWhenUsed="0" w:qFormat="1"/>
-    <w:lsdException w:name="Intense Emphasis" w:semiHidden="0" w:uiPriority="21" w:unhideWhenUsed="0" w:qFormat="1"/>
-    <w:lsdException w:name="Subtle Reference" w:semiHidden="0" w:uiPriority="31" w:unhideWhenUsed="0" w:qFormat="1"/>
-    <w:lsdException w:name="Intense Reference" w:semiHidden="0" w:uiPriority="32" w:unhideWhenUsed="0" w:qFormat="1"/>
-    <w:lsdException w:name="Book Title" w:semiHidden="0" w:uiPriority="33" w:unhideWhenUsed="0" w:qFormat="1"/>
-    <w:lsdException w:name="Bibliography" w:uiPriority="37"/>
-    <w:lsdException w:name="TOC Heading" w:uiPriority="39" w:qFormat="1"/>
-  </w:latentStyles>
-  <w:style w:type="paragraph" w:default="1" w:styleId="Normal">
-    <w:name w:val="Normal"/>
-    <w:qFormat/>
-    <w:rsid w:val="004C18CD"/>
-    <w:pPr>
-      <w:autoSpaceDE w:val="0"/>
-      <w:autoSpaceDN w:val="0"/>
-      <w:adjustRightInd w:val="0"/>
-      <w:spacing w:after="0" w:line="240" w:lineRule="auto"/>
-    </w:pPr>
-    <w:rPr>
-      <w:rFonts w:ascii="Arial" w:hAnsi="Arial" w:cs="Arial"/>
-      <w:sz w:val="20"/>
-      <w:szCs w:val="20"/>
-    </w:rPr>
-  </w:style>
-  <w:style w:type="paragraph" w:styleId="Heading1">
-    <w:name w:val="heading 1"/>
-    <w:aliases w:val="H1,h1"/>
-    <w:basedOn w:val="Normal"/>
-    <w:next w:val="Normal"/>
-    <w:link w:val="Heading1Char"/>
-    <w:qFormat/>
-    <w:rsid w:val="00F665D2"/>
-    <w:pPr>
-      <w:keepNext/>
-      <w:numPr>
-        <w:numId w:val="2"/>
-      </w:numPr>
-      <w:autoSpaceDE/>
-      <w:autoSpaceDN/>
-      <w:adjustRightInd/>
-      <w:spacing w:before="240" w:after="120"/>
-      <w:ind w:left="431" w:hanging="431"/>
-      <w:outlineLvl w:val="0"/>
-    </w:pPr>
-    <w:rPr>
-      <w:rFonts w:eastAsia="Times New Roman" w:cs="Times New Roman"/>
-      <w:b/>
-      <w:kern w:val="28"/>
-      <w:sz w:val="28"/>
-    </w:rPr>
-  </w:style>
-  <w:style w:type="paragraph" w:styleId="Heading2">
-    <w:name w:val="heading 2"/>
-    <w:aliases w:val="H2,h2"/>
-    <w:basedOn w:val="Normal"/>
-    <w:next w:val="Normal"/>
-    <w:link w:val="Heading2Char"/>
-    <w:qFormat/>
-    <w:rsid w:val="006D530A"/>
-    <w:pPr>
-      <w:numPr>
-        <w:ilvl w:val="1"/>
-        <w:numId w:val="2"/>
-      </w:numPr>
-      <w:tabs>
-        <w:tab w:val="clear" w:pos="576"/>
-      </w:tabs>
-      <w:spacing w:before="360" w:after="120"/>
-      <w:ind w:left="706" w:hanging="706"/>
-      <w:outlineLvl w:val="1"/>
-    </w:pPr>
-    <w:rPr>
-      <w:b/>
-      <w:sz w:val="28"/>
-      <w:lang w:eastAsia="fr-CA"/>
-    </w:rPr>
-  </w:style>
-  <w:style w:type="paragraph" w:styleId="Heading3">
-    <w:name w:val="heading 3"/>
-    <w:aliases w:val="H3,h3"/>
-    <w:basedOn w:val="Normal"/>
-    <w:next w:val="Normal"/>
-    <w:link w:val="Heading3Char"/>
-    <w:qFormat/>
-    <w:rsid w:val="006D530A"/>
-    <w:pPr>
-      <w:keepNext/>
-      <w:numPr>
-        <w:ilvl w:val="2"/>
-        <w:numId w:val="2"/>
-      </w:numPr>
-      <w:tabs>
-        <w:tab w:val="clear" w:pos="720"/>
-      </w:tabs>
-      <w:autoSpaceDE/>
-      <w:autoSpaceDN/>
-      <w:adjustRightInd/>
-      <w:spacing w:before="360" w:after="120"/>
-      <w:ind w:left="850" w:hanging="850"/>
-      <w:outlineLvl w:val="2"/>
-    </w:pPr>
-    <w:rPr>
-      <w:rFonts w:eastAsia="Times New Roman" w:cs="Times New Roman"/>
-      <w:b/>
-      <w:sz w:val="24"/>
-      <w:lang w:val="en-US" w:eastAsia="fr-CA"/>
-    </w:rPr>
-  </w:style>
-  <w:style w:type="paragraph" w:styleId="Heading4">
-    <w:name w:val="heading 4"/>
-    <w:aliases w:val="H4,h4"/>
-    <w:basedOn w:val="Normal"/>
-    <w:next w:val="Normal"/>
-    <w:link w:val="Heading4Char"/>
-    <w:qFormat/>
-    <w:rsid w:val="00F665D2"/>
-    <w:pPr>
-      <w:keepNext/>
-      <w:numPr>
-        <w:ilvl w:val="3"/>
-        <w:numId w:val="2"/>
-      </w:numPr>
-      <w:autoSpaceDE/>
-      <w:autoSpaceDN/>
-      <w:adjustRightInd/>
-      <w:spacing w:before="240" w:after="120"/>
-      <w:ind w:left="862" w:hanging="862"/>
-      <w:outlineLvl w:val="3"/>
-    </w:pPr>
-    <w:rPr>
-      <w:rFonts w:eastAsia="Times New Roman" w:cs="Times New Roman"/>
-      <w:b/>
-      <w:sz w:val="24"/>
-      <w:lang w:val="en-US"/>
-    </w:rPr>
-  </w:style>
-  <w:style w:type="paragraph" w:styleId="Heading5">
-    <w:name w:val="heading 5"/>
-    <w:aliases w:val="H5,h5"/>
-    <w:basedOn w:val="Normal"/>
-    <w:next w:val="Normal"/>
-    <w:link w:val="Heading5Char"/>
-    <w:qFormat/>
-    <w:rsid w:val="006E336C"/>
-    <w:pPr>
-      <w:numPr>
-        <w:ilvl w:val="4"/>
-        <w:numId w:val="2"/>
-      </w:numPr>
-      <w:autoSpaceDE/>
-      <w:autoSpaceDN/>
-      <w:adjustRightInd/>
-      <w:spacing w:before="240" w:after="120"/>
-      <w:ind w:left="1009" w:hanging="1009"/>
-      <w:outlineLvl w:val="4"/>
-    </w:pPr>
-    <w:rPr>
-      <w:rFonts w:eastAsia="Times New Roman" w:cs="Times New Roman"/>
-      <w:b/>
-      <w:lang w:val="en-US"/>
-    </w:rPr>
-  </w:style>
-  <w:style w:type="paragraph" w:styleId="Heading6">
-    <w:name w:val="heading 6"/>
-    <w:aliases w:val="H6,h6"/>
-    <w:basedOn w:val="Normal"/>
-    <w:next w:val="Normal"/>
-    <w:link w:val="Heading6Char"/>
-    <w:qFormat/>
-    <w:rsid w:val="006E336C"/>
-    <w:pPr>
-      <w:numPr>
-        <w:ilvl w:val="5"/>
-        <w:numId w:val="2"/>
-      </w:numPr>
-      <w:autoSpaceDE/>
-      <w:autoSpaceDN/>
-      <w:adjustRightInd/>
-      <w:spacing w:before="240" w:after="120"/>
-      <w:ind w:left="1151" w:hanging="1151"/>
-      <w:outlineLvl w:val="5"/>
-    </w:pPr>
-    <w:rPr>
-      <w:rFonts w:eastAsia="Times New Roman" w:cs="Times New Roman"/>
-      <w:b/>
-      <w:lang w:val="en-US"/>
-    </w:rPr>
-  </w:style>
-  <w:style w:type="paragraph" w:styleId="Heading7">
-    <w:name w:val="heading 7"/>
-    <w:basedOn w:val="Normal"/>
-    <w:next w:val="Normal"/>
-    <w:link w:val="Heading7Char"/>
-    <w:qFormat/>
-    <w:rsid w:val="006E336C"/>
-    <w:pPr>
-      <w:numPr>
-        <w:ilvl w:val="6"/>
-        <w:numId w:val="2"/>
-      </w:numPr>
-      <w:autoSpaceDE/>
-      <w:autoSpaceDN/>
-      <w:adjustRightInd/>
-      <w:spacing w:before="240" w:after="120"/>
-      <w:ind w:left="1298" w:hanging="1298"/>
-      <w:outlineLvl w:val="6"/>
-    </w:pPr>
-    <w:rPr>
-      <w:rFonts w:eastAsia="Times New Roman" w:cs="Times New Roman"/>
-      <w:lang w:val="en-US"/>
-    </w:rPr>
-  </w:style>
-  <w:style w:type="paragraph" w:styleId="Heading8">
-    <w:name w:val="heading 8"/>
-    <w:basedOn w:val="Normal"/>
-    <w:next w:val="Normal"/>
-    <w:link w:val="Heading8Char"/>
-    <w:qFormat/>
-    <w:rsid w:val="006E336C"/>
-    <w:pPr>
-      <w:numPr>
-        <w:ilvl w:val="7"/>
-        <w:numId w:val="2"/>
-      </w:numPr>
-      <w:autoSpaceDE/>
-      <w:autoSpaceDN/>
-      <w:adjustRightInd/>
-      <w:spacing w:before="240" w:after="120"/>
-      <w:outlineLvl w:val="7"/>
-    </w:pPr>
-    <w:rPr>
-      <w:rFonts w:eastAsia="Times New Roman" w:cs="Times New Roman"/>
-      <w:lang w:val="en-US"/>
-    </w:rPr>
-  </w:style>
-  <w:style w:type="paragraph" w:styleId="Heading9">
-    <w:name w:val="heading 9"/>
-    <w:basedOn w:val="Normal"/>
-    <w:next w:val="Normal"/>
-    <w:link w:val="Heading9Char"/>
-    <w:qFormat/>
-    <w:rsid w:val="006E336C"/>
-    <w:pPr>
-      <w:numPr>
-        <w:ilvl w:val="8"/>
-        <w:numId w:val="2"/>
-      </w:numPr>
-      <w:autoSpaceDE/>
-      <w:autoSpaceDN/>
-      <w:adjustRightInd/>
-      <w:spacing w:before="240" w:after="120"/>
-      <w:ind w:left="1582" w:hanging="1582"/>
-      <w:outlineLvl w:val="8"/>
-    </w:pPr>
-    <w:rPr>
-      <w:rFonts w:eastAsia="Times New Roman" w:cs="Times New Roman"/>
-      <w:lang w:val="en-US"/>
-    </w:rPr>
-  </w:style>
-  <w:style w:type="character" w:default="1" w:styleId="DefaultParagraphFont">
-    <w:name w:val="Default Paragraph Font"/>
-    <w:uiPriority w:val="1"/>
-    <w:semiHidden/>
-    <w:unhideWhenUsed/>
-  </w:style>
-  <w:style w:type="table" w:default="1" w:styleId="TableNormal">
-    <w:name w:val="Normal Table"/>
-    <w:uiPriority w:val="99"/>
-    <w:semiHidden/>
-    <w:unhideWhenUsed/>
-    <w:tblPr>
-      <w:tblInd w:w="0" w:type="dxa"/>
-      <w:tblCellMar>
-        <w:top w:w="0" w:type="dxa"/>
-        <w:left w:w="108" w:type="dxa"/>
-        <w:bottom w:w="0" w:type="dxa"/>
-        <w:right w:w="108" w:type="dxa"/>
-      </w:tblCellMar>
-    </w:tblPr>
-  </w:style>
-  <w:style w:type="numbering" w:default="1" w:styleId="NoList">
-    <w:name w:val="No List"/>
-    <w:uiPriority w:val="99"/>
-    <w:semiHidden/>
-    <w:unhideWhenUsed/>
-  </w:style>
-  <w:style w:type="paragraph" w:styleId="Header">
-    <w:name w:val="header"/>
-    <w:basedOn w:val="Normal"/>
-    <w:link w:val="HeaderChar"/>
-    <w:uiPriority w:val="99"/>
-    <w:unhideWhenUsed/>
-    <w:rsid w:val="00601DB1"/>
-    <w:pPr>
-      <w:tabs>
-        <w:tab w:val="center" w:pos="4320"/>
-        <w:tab w:val="right" w:pos="8640"/>
-      </w:tabs>
-    </w:pPr>
-  </w:style>
-  <w:style w:type="character" w:customStyle="1" w:styleId="HeaderChar">
-    <w:name w:val="Header Char"/>
-    <w:basedOn w:val="DefaultParagraphFont"/>
-    <w:link w:val="Header"/>
-    <w:uiPriority w:val="99"/>
-    <w:rsid w:val="00601DB1"/>
-  </w:style>
-  <w:style w:type="paragraph" w:styleId="Footer">
-    <w:name w:val="footer"/>
-    <w:basedOn w:val="Normal"/>
-    <w:link w:val="FooterChar"/>
-    <w:uiPriority w:val="99"/>
-    <w:unhideWhenUsed/>
-    <w:rsid w:val="00601DB1"/>
-    <w:pPr>
-      <w:tabs>
-        <w:tab w:val="center" w:pos="4320"/>
-        <w:tab w:val="right" w:pos="8640"/>
-      </w:tabs>
-    </w:pPr>
-  </w:style>
-  <w:style w:type="character" w:customStyle="1" w:styleId="FooterChar">
-    <w:name w:val="Footer Char"/>
-    <w:basedOn w:val="DefaultParagraphFont"/>
-    <w:link w:val="Footer"/>
-    <w:uiPriority w:val="99"/>
-    <w:rsid w:val="00601DB1"/>
-  </w:style>
-  <w:style w:type="paragraph" w:styleId="BalloonText">
-    <w:name w:val="Balloon Text"/>
-    <w:basedOn w:val="Normal"/>
-    <w:link w:val="BalloonTextChar"/>
-    <w:uiPriority w:val="99"/>
-    <w:semiHidden/>
-    <w:unhideWhenUsed/>
-    <w:rsid w:val="00601DB1"/>
-    <w:rPr>
-      <w:rFonts w:ascii="Tahoma" w:hAnsi="Tahoma" w:cs="Tahoma"/>
-      <w:sz w:val="16"/>
-      <w:szCs w:val="16"/>
-    </w:rPr>
-  </w:style>
-  <w:style w:type="character" w:customStyle="1" w:styleId="BalloonTextChar">
-    <w:name w:val="Balloon Text Char"/>
-    <w:basedOn w:val="DefaultParagraphFont"/>
-    <w:link w:val="BalloonText"/>
-    <w:uiPriority w:val="99"/>
-    <w:semiHidden/>
-    <w:rsid w:val="00601DB1"/>
-    <w:rPr>
-      <w:rFonts w:ascii="Tahoma" w:hAnsi="Tahoma" w:cs="Tahoma"/>
-      <w:sz w:val="16"/>
-      <w:szCs w:val="16"/>
-    </w:rPr>
-  </w:style>
-  <w:style w:type="table" w:styleId="TableGrid">
-    <w:name w:val="Table Grid"/>
-    <w:basedOn w:val="TableNormal"/>
-    <w:uiPriority w:val="59"/>
-    <w:rsid w:val="00601DB1"/>
-    <w:pPr>
-      <w:spacing w:after="0" w:line="240" w:lineRule="auto"/>
-    </w:pPr>
-    <w:tblPr>
-      <w:tblBorders>
-        <w:top w:val="single" w:sz="4" w:space="0" w:color="auto"/>
-        <w:left w:val="single" w:sz="4" w:space="0" w:color="auto"/>
-        <w:bottom w:val="single" w:sz="4" w:space="0" w:color="auto"/>
-        <w:right w:val="single" w:sz="4" w:space="0" w:color="auto"/>
-        <w:insideH w:val="single" w:sz="4" w:space="0" w:color="auto"/>
-        <w:insideV w:val="single" w:sz="4" w:space="0" w:color="auto"/>
-      </w:tblBorders>
-    </w:tblPr>
-  </w:style>
-  <w:style w:type="paragraph" w:styleId="BlockText">
-    <w:name w:val="Block Text"/>
-    <w:basedOn w:val="Normal"/>
-    <w:rsid w:val="00361539"/>
-    <w:pPr>
-      <w:autoSpaceDE/>
-      <w:autoSpaceDN/>
-      <w:adjustRightInd/>
-      <w:ind w:left="2160" w:right="2160"/>
-    </w:pPr>
-    <w:rPr>
-      <w:rFonts w:ascii="Times New Roman" w:eastAsia="Times New Roman" w:hAnsi="Times New Roman" w:cs="Times New Roman"/>
-      <w:lang w:val="en-GB"/>
-    </w:rPr>
-  </w:style>
-  <w:style w:type="character" w:styleId="PageNumber">
-    <w:name w:val="page number"/>
-    <w:basedOn w:val="DefaultParagraphFont"/>
-    <w:rsid w:val="00C3342B"/>
-  </w:style>
-  <w:style w:type="paragraph" w:styleId="TOC2">
-    <w:name w:val="toc 2"/>
-    <w:basedOn w:val="Normal"/>
-    <w:next w:val="Normal"/>
-    <w:autoRedefine/>
-    <w:uiPriority w:val="39"/>
-    <w:rsid w:val="006B5267"/>
-    <w:pPr>
-      <w:tabs>
-        <w:tab w:val="left" w:pos="658"/>
-        <w:tab w:val="right" w:leader="dot" w:pos="10070"/>
-      </w:tabs>
-      <w:autoSpaceDE/>
-      <w:autoSpaceDN/>
-      <w:adjustRightInd/>
-    </w:pPr>
-    <w:rPr>
-      <w:rFonts w:eastAsia="Times New Roman" w:cs="Times New Roman"/>
-      <w:noProof/>
-      <w:szCs w:val="24"/>
-    </w:rPr>
-  </w:style>
-  <w:style w:type="character" w:customStyle="1" w:styleId="Heading1Char">
-    <w:name w:val="Heading 1 Char"/>
-    <w:aliases w:val="H1 Char,h1 Char"/>
-    <w:basedOn w:val="DefaultParagraphFont"/>
-    <w:link w:val="Heading1"/>
-    <w:rsid w:val="00F665D2"/>
-    <w:rPr>
-      <w:rFonts w:ascii="Arial" w:eastAsia="Times New Roman" w:hAnsi="Arial" w:cs="Times New Roman"/>
-      <w:b/>
-      <w:kern w:val="28"/>
-      <w:sz w:val="28"/>
-      <w:szCs w:val="20"/>
-      <w:lang w:val="en-CA"/>
-    </w:rPr>
-  </w:style>
-  <w:style w:type="character" w:customStyle="1" w:styleId="Heading2Char">
-    <w:name w:val="Heading 2 Char"/>
-    <w:aliases w:val="H2 Char,h2 Char"/>
-    <w:basedOn w:val="DefaultParagraphFont"/>
-    <w:link w:val="Heading2"/>
-    <w:rsid w:val="006D530A"/>
-    <w:rPr>
-      <w:rFonts w:ascii="Arial" w:hAnsi="Arial" w:cs="Arial"/>
-      <w:b/>
-      <w:sz w:val="28"/>
-      <w:szCs w:val="20"/>
-      <w:lang w:val="en-CA" w:eastAsia="fr-CA"/>
-    </w:rPr>
-  </w:style>
-  <w:style w:type="character" w:customStyle="1" w:styleId="Heading3Char">
-    <w:name w:val="Heading 3 Char"/>
-    <w:aliases w:val="H3 Char,h3 Char"/>
-    <w:basedOn w:val="DefaultParagraphFont"/>
-    <w:link w:val="Heading3"/>
-    <w:rsid w:val="006D530A"/>
-    <w:rPr>
-      <w:rFonts w:ascii="Arial" w:eastAsia="Times New Roman" w:hAnsi="Arial" w:cs="Times New Roman"/>
-      <w:b/>
-      <w:sz w:val="24"/>
-      <w:szCs w:val="20"/>
-      <w:lang w:val="en-US" w:eastAsia="fr-CA"/>
-    </w:rPr>
-  </w:style>
-  <w:style w:type="character" w:customStyle="1" w:styleId="Heading4Char">
-    <w:name w:val="Heading 4 Char"/>
-    <w:aliases w:val="H4 Char,h4 Char"/>
-    <w:basedOn w:val="DefaultParagraphFont"/>
-    <w:link w:val="Heading4"/>
-    <w:rsid w:val="00F665D2"/>
-    <w:rPr>
-      <w:rFonts w:ascii="Arial" w:eastAsia="Times New Roman" w:hAnsi="Arial" w:cs="Times New Roman"/>
-      <w:b/>
-      <w:sz w:val="24"/>
-      <w:szCs w:val="20"/>
-      <w:lang w:val="en-US"/>
-    </w:rPr>
-  </w:style>
-  <w:style w:type="character" w:customStyle="1" w:styleId="Heading5Char">
-    <w:name w:val="Heading 5 Char"/>
-    <w:aliases w:val="H5 Char,h5 Char"/>
-    <w:basedOn w:val="DefaultParagraphFont"/>
-    <w:link w:val="Heading5"/>
-    <w:rsid w:val="006E336C"/>
-    <w:rPr>
-      <w:rFonts w:ascii="Arial" w:eastAsia="Times New Roman" w:hAnsi="Arial" w:cs="Times New Roman"/>
-      <w:b/>
-      <w:sz w:val="20"/>
-      <w:szCs w:val="20"/>
-      <w:lang w:val="en-US"/>
-    </w:rPr>
-  </w:style>
-  <w:style w:type="character" w:customStyle="1" w:styleId="Heading6Char">
-    <w:name w:val="Heading 6 Char"/>
-    <w:aliases w:val="H6 Char,h6 Char"/>
-    <w:basedOn w:val="DefaultParagraphFont"/>
-    <w:link w:val="Heading6"/>
-    <w:rsid w:val="006E336C"/>
-    <w:rPr>
-      <w:rFonts w:ascii="Arial" w:eastAsia="Times New Roman" w:hAnsi="Arial" w:cs="Times New Roman"/>
-      <w:b/>
-      <w:sz w:val="20"/>
-      <w:szCs w:val="20"/>
-      <w:lang w:val="en-US"/>
-    </w:rPr>
-  </w:style>
-  <w:style w:type="character" w:customStyle="1" w:styleId="Heading7Char">
-    <w:name w:val="Heading 7 Char"/>
-    <w:basedOn w:val="DefaultParagraphFont"/>
-    <w:link w:val="Heading7"/>
-    <w:rsid w:val="006E336C"/>
-    <w:rPr>
-      <w:rFonts w:ascii="Arial" w:eastAsia="Times New Roman" w:hAnsi="Arial" w:cs="Times New Roman"/>
-      <w:sz w:val="20"/>
-      <w:szCs w:val="20"/>
-      <w:lang w:val="en-US"/>
-    </w:rPr>
-  </w:style>
-  <w:style w:type="character" w:customStyle="1" w:styleId="Heading8Char">
-    <w:name w:val="Heading 8 Char"/>
-    <w:basedOn w:val="DefaultParagraphFont"/>
-    <w:link w:val="Heading8"/>
-    <w:rsid w:val="006E336C"/>
-    <w:rPr>
-      <w:rFonts w:ascii="Arial" w:eastAsia="Times New Roman" w:hAnsi="Arial" w:cs="Times New Roman"/>
-      <w:sz w:val="20"/>
-      <w:szCs w:val="20"/>
-      <w:lang w:val="en-US"/>
-    </w:rPr>
-  </w:style>
-  <w:style w:type="character" w:customStyle="1" w:styleId="Heading9Char">
-    <w:name w:val="Heading 9 Char"/>
-    <w:basedOn w:val="DefaultParagraphFont"/>
-    <w:link w:val="Heading9"/>
-    <w:rsid w:val="006E336C"/>
-    <w:rPr>
-      <w:rFonts w:ascii="Arial" w:eastAsia="Times New Roman" w:hAnsi="Arial" w:cs="Times New Roman"/>
-      <w:sz w:val="20"/>
-      <w:szCs w:val="20"/>
-      <w:lang w:val="en-US"/>
-    </w:rPr>
-  </w:style>
-  <w:style w:type="paragraph" w:styleId="TOC1">
-    <w:name w:val="toc 1"/>
-    <w:basedOn w:val="Normal"/>
-    <w:next w:val="Normal"/>
-    <w:autoRedefine/>
-    <w:uiPriority w:val="39"/>
-    <w:rsid w:val="00137C12"/>
-    <w:pPr>
-      <w:tabs>
-        <w:tab w:val="left" w:pos="660"/>
-        <w:tab w:val="right" w:leader="dot" w:pos="10070"/>
-      </w:tabs>
-      <w:autoSpaceDE/>
-      <w:autoSpaceDN/>
-      <w:adjustRightInd/>
-      <w:spacing w:before="120"/>
-    </w:pPr>
-    <w:rPr>
-      <w:rFonts w:eastAsia="Times New Roman" w:cs="Times New Roman"/>
-      <w:b/>
-      <w:bCs/>
-      <w:caps/>
-      <w:szCs w:val="24"/>
-    </w:rPr>
-  </w:style>
-  <w:style w:type="paragraph" w:styleId="TOC3">
-    <w:name w:val="toc 3"/>
-    <w:basedOn w:val="Normal"/>
-    <w:next w:val="Normal"/>
-    <w:autoRedefine/>
-    <w:uiPriority w:val="39"/>
-    <w:rsid w:val="00CD346F"/>
-    <w:pPr>
-      <w:tabs>
-        <w:tab w:val="left" w:pos="1242"/>
-        <w:tab w:val="right" w:leader="dot" w:pos="10070"/>
-      </w:tabs>
-      <w:autoSpaceDE/>
-      <w:autoSpaceDN/>
-      <w:adjustRightInd/>
-      <w:ind w:left="301"/>
-    </w:pPr>
-    <w:rPr>
-      <w:rFonts w:eastAsia="Times New Roman" w:cs="Times New Roman"/>
-      <w:iCs/>
-      <w:szCs w:val="24"/>
-    </w:rPr>
-  </w:style>
-  <w:style w:type="character" w:styleId="Hyperlink">
-    <w:name w:val="Hyperlink"/>
-    <w:uiPriority w:val="99"/>
-    <w:rsid w:val="006E336C"/>
-    <w:rPr>
-      <w:color w:val="0000FF"/>
-      <w:u w:val="single"/>
-    </w:rPr>
-  </w:style>
-  <w:style w:type="paragraph" w:styleId="TOC4">
-    <w:name w:val="toc 4"/>
-    <w:basedOn w:val="Normal"/>
-    <w:next w:val="Normal"/>
-    <w:autoRedefine/>
-    <w:uiPriority w:val="39"/>
-    <w:unhideWhenUsed/>
-    <w:rsid w:val="00CD346F"/>
-    <w:pPr>
-      <w:tabs>
-        <w:tab w:val="left" w:pos="1540"/>
-        <w:tab w:val="right" w:leader="dot" w:pos="10070"/>
-      </w:tabs>
-      <w:ind w:left="601"/>
-    </w:pPr>
-    <w:rPr>
-      <w:noProof/>
-      <w:snapToGrid w:val="0"/>
-    </w:rPr>
-  </w:style>
-  <w:style w:type="paragraph" w:styleId="ListParagraph">
-    <w:name w:val="List Paragraph"/>
-    <w:basedOn w:val="Normal"/>
-    <w:uiPriority w:val="34"/>
-    <w:qFormat/>
-    <w:rsid w:val="009843BE"/>
-    <w:pPr>
-      <w:ind w:left="720"/>
-      <w:contextualSpacing/>
-    </w:pPr>
-  </w:style>
-  <w:style w:type="character" w:styleId="FollowedHyperlink">
-    <w:name w:val="FollowedHyperlink"/>
-    <w:basedOn w:val="DefaultParagraphFont"/>
-    <w:uiPriority w:val="99"/>
-    <w:semiHidden/>
-    <w:unhideWhenUsed/>
-    <w:rsid w:val="00DC2A38"/>
-    <w:rPr>
-      <w:color w:val="800080" w:themeColor="followedHyperlink"/>
-      <w:u w:val="single"/>
-    </w:rPr>
-  </w:style>
-  <w:style w:type="paragraph" w:customStyle="1" w:styleId="Texte">
-    <w:name w:val="Texte"/>
-    <w:basedOn w:val="Normal"/>
-    <w:link w:val="TexteChar"/>
-    <w:qFormat/>
-    <w:rsid w:val="003967ED"/>
-    <w:pPr>
-      <w:spacing w:before="120"/>
-      <w:ind w:left="432"/>
-      <w:jc w:val="both"/>
-    </w:pPr>
-  </w:style>
-  <w:style w:type="paragraph" w:styleId="Caption">
-    <w:name w:val="caption"/>
-    <w:basedOn w:val="Normal"/>
-    <w:next w:val="Normal"/>
-    <w:uiPriority w:val="35"/>
-    <w:unhideWhenUsed/>
-    <w:qFormat/>
-    <w:rsid w:val="007B3F94"/>
-    <w:pPr>
-      <w:spacing w:after="200"/>
-    </w:pPr>
-    <w:rPr>
-      <w:b/>
-      <w:bCs/>
-      <w:color w:val="4F81BD" w:themeColor="accent1"/>
-      <w:sz w:val="18"/>
-      <w:szCs w:val="18"/>
-    </w:rPr>
-  </w:style>
-  <w:style w:type="character" w:customStyle="1" w:styleId="TexteChar">
-    <w:name w:val="Texte Char"/>
-    <w:basedOn w:val="DefaultParagraphFont"/>
-    <w:link w:val="Texte"/>
-    <w:rsid w:val="003967ED"/>
-    <w:rPr>
-      <w:rFonts w:ascii="Arial" w:hAnsi="Arial" w:cs="Arial"/>
-      <w:sz w:val="20"/>
-      <w:szCs w:val="20"/>
-      <w:lang w:val="en-CA"/>
-    </w:rPr>
-  </w:style>
-  <w:style w:type="paragraph" w:customStyle="1" w:styleId="Codeexample">
-    <w:name w:val="Code example"/>
-    <w:basedOn w:val="Normal"/>
-    <w:link w:val="CodeexampleChar"/>
-    <w:qFormat/>
-    <w:rsid w:val="00AD63F7"/>
-    <w:pPr>
-      <w:ind w:left="720"/>
-      <w:jc w:val="both"/>
-    </w:pPr>
-    <w:rPr>
-      <w:rFonts w:ascii="DejaVu Sans Mono" w:hAnsi="DejaVu Sans Mono" w:cs="DejaVu Sans Mono"/>
-      <w:sz w:val="16"/>
-      <w:szCs w:val="16"/>
-      <w:lang w:eastAsia="fr-CA"/>
-    </w:rPr>
-  </w:style>
-  <w:style w:type="character" w:customStyle="1" w:styleId="CodeexampleChar">
-    <w:name w:val="Code example Char"/>
-    <w:basedOn w:val="DefaultParagraphFont"/>
-    <w:link w:val="Codeexample"/>
-    <w:rsid w:val="00AD63F7"/>
-    <w:rPr>
-      <w:rFonts w:ascii="DejaVu Sans Mono" w:hAnsi="DejaVu Sans Mono" w:cs="DejaVu Sans Mono"/>
-      <w:sz w:val="16"/>
-      <w:szCs w:val="16"/>
-      <w:lang w:val="en-CA" w:eastAsia="fr-CA"/>
-    </w:rPr>
-  </w:style>
-  <w:style w:type="paragraph" w:styleId="Revision">
-    <w:name w:val="Revision"/>
-    <w:hidden/>
-    <w:uiPriority w:val="99"/>
-    <w:semiHidden/>
-    <w:rsid w:val="007E70CF"/>
-    <w:pPr>
-      <w:spacing w:after="0" w:line="240" w:lineRule="auto"/>
-    </w:pPr>
-    <w:rPr>
-      <w:rFonts w:ascii="Arial" w:hAnsi="Arial" w:cs="Arial"/>
-      <w:sz w:val="20"/>
-      <w:szCs w:val="20"/>
-      <w:lang w:val="en-CA"/>
-    </w:rPr>
-  </w:style>
-  <w:style w:type="paragraph" w:styleId="NormalWeb">
-    <w:name w:val="Normal (Web)"/>
-    <w:basedOn w:val="Normal"/>
-    <w:uiPriority w:val="99"/>
-    <w:semiHidden/>
-    <w:unhideWhenUsed/>
-    <w:rsid w:val="00C07120"/>
-    <w:pPr>
-      <w:autoSpaceDE/>
-      <w:autoSpaceDN/>
-      <w:adjustRightInd/>
-      <w:spacing w:before="100" w:beforeAutospacing="1" w:after="100" w:afterAutospacing="1"/>
-    </w:pPr>
-    <w:rPr>
-      <w:rFonts w:ascii="Times New Roman" w:eastAsia="Times New Roman" w:hAnsi="Times New Roman" w:cs="Times New Roman"/>
-      <w:sz w:val="24"/>
-      <w:szCs w:val="24"/>
-      <w:lang w:eastAsia="en-CA"/>
-    </w:rPr>
-  </w:style>
-  <w:style w:type="character" w:customStyle="1" w:styleId="apple-converted-space">
-    <w:name w:val="apple-converted-space"/>
-    <w:basedOn w:val="DefaultParagraphFont"/>
-    <w:rsid w:val="00C07120"/>
-  </w:style>
-  <w:style w:type="character" w:customStyle="1" w:styleId="error">
-    <w:name w:val="error"/>
-    <w:basedOn w:val="DefaultParagraphFont"/>
-    <w:rsid w:val="00C07120"/>
-  </w:style>
-  <w:style w:type="character" w:styleId="Strong">
-    <w:name w:val="Strong"/>
-    <w:basedOn w:val="DefaultParagraphFont"/>
-    <w:uiPriority w:val="22"/>
-    <w:qFormat/>
-    <w:rsid w:val="00331168"/>
-    <w:rPr>
-      <w:b/>
-      <w:bCs/>
-    </w:rPr>
-  </w:style>
-</w:styles>
-</file>
-
-<file path=word/stylesWithEffects.xml><?xml version="1.0" encoding="utf-8"?>
-<w:styles xmlns:wpc="http://schemas.microsoft.com/office/word/2010/wordprocessingCanvas" xmlns:mc="http://schemas.openxmlformats.org/markup-compatibility/2006" xmlns:o="urn:schemas-microsoft-com:office:office" xmlns:r="http://schemas.openxmlformats.org/officeDocument/2006/relationships" xmlns:m="http://schemas.openxmlformats.org/officeDocument/2006/math" xmlns:v="urn:schemas-microsoft-com:vml" xmlns:wp14="http://schemas.microsoft.com/office/word/2010/wordprocessingDrawing" xmlns:wp="http://schemas.openxmlformats.org/drawingml/2006/wordprocessingDrawing" xmlns:w10="urn:schemas-microsoft-com:office:word" xmlns:w="http://schemas.openxmlformats.org/wordprocessingml/2006/main" xmlns:w14="http://schemas.microsoft.com/office/word/2010/wordml" xmlns:wpg="http://schemas.microsoft.com/office/word/2010/wordprocessingGroup" xmlns:wpi="http://schemas.microsoft.com/office/word/2010/wordprocessingInk" xmlns:wne="http://schemas.microsoft.com/office/word/2006/wordml" xmlns:wps="http://schemas.microsoft.com/office/word/2010/wordprocessingShape" mc:Ignorable="w14 wp14">
-  <w:docDefaults>
-    <w:rPrDefault>
-      <w:rPr>
-        <w:rFonts w:asciiTheme="minorHAnsi" w:eastAsiaTheme="minorHAnsi" w:hAnsiTheme="minorHAnsi" w:cstheme="minorBidi"/>
-        <w:sz w:val="22"/>
-        <w:szCs w:val="22"/>
-        <w:lang w:val="fr-CA" w:eastAsia="en-US" w:bidi="ar-SA"/>
-      </w:rPr>
-    </w:rPrDefault>
-    <w:pPrDefault>
-      <w:pPr>
-        <w:spacing w:after="200" w:line="276" w:lineRule="auto"/>
-      </w:pPr>
-    </w:pPrDefault>
-  </w:docDefaults>
-  <w:latentStyles w:defLockedState="0" w:defUIPriority="99" w:defSemiHidden="1" w:defUnhideWhenUsed="1" w:defQFormat="0" w:count="267">
-    <w:lsdException w:name="Normal" w:semiHidden="0" w:uiPriority="0" w:unhideWhenUsed="0" w:qFormat="1"/>
-    <w:lsdException w:name="heading 1" w:semiHidden="0" w:uiPriority="0" w:unhideWhenUsed="0" w:qFormat="1"/>
-    <w:lsdException w:name="heading 2" w:uiPriority="0" w:qFormat="1"/>
-    <w:lsdException w:name="heading 3" w:uiPriority="0" w:qFormat="1"/>
-    <w:lsdException w:name="heading 4" w:uiPriority="0" w:qFormat="1"/>
-    <w:lsdException w:name="heading 5" w:uiPriority="0" w:qFormat="1"/>
-    <w:lsdException w:name="heading 6" w:uiPriority="0" w:qFormat="1"/>
-    <w:lsdException w:name="heading 7" w:uiPriority="0" w:qFormat="1"/>
-    <w:lsdException w:name="heading 8" w:uiPriority="0" w:qFormat="1"/>
-    <w:lsdException w:name="heading 9" w:uiPriority="0" w:qFormat="1"/>
-    <w:lsdException w:name="toc 1" w:uiPriority="39"/>
-    <w:lsdException w:name="toc 2" w:uiPriority="39"/>
-    <w:lsdException w:name="toc 3" w:uiPriority="39"/>
-    <w:lsdException w:name="toc 4" w:uiPriority="39"/>
-    <w:lsdException w:name="toc 5" w:uiPriority="39"/>
-    <w:lsdException w:name="toc 6" w:uiPriority="39"/>
-    <w:lsdException w:name="toc 7" w:uiPriority="39"/>
-    <w:lsdException w:name="toc 8" w:uiPriority="39"/>
-    <w:lsdException w:name="toc 9" w:uiPriority="39"/>
-    <w:lsdException w:name="caption" w:uiPriority="35" w:qFormat="1"/>
-    <w:lsdException w:name="page number" w:uiPriority="0"/>
-    <w:lsdException w:name="Title" w:semiHidden="0" w:uiPriority="10" w:unhideWhenUsed="0" w:qFormat="1"/>
-    <w:lsdException w:name="Default Paragraph Font" w:uiPriority="1"/>
-    <w:lsdException w:name="Subtitle" w:semiHidden="0" w:uiPriority="11" w:unhideWhenUsed="0" w:qFormat="1"/>
-    <w:lsdException w:name="Block Text" w:uiPriority="0"/>
-    <w:lsdException w:name="Strong" w:semiHidden="0" w:uiPriority="22" w:unhideWhenUsed="0" w:qFormat="1"/>
-    <w:lsdException w:name="Emphasis" w:semiHidden="0" w:uiPriority="20" w:unhideWhenUsed="0" w:qFormat="1"/>
-    <w:lsdException w:name="Table Grid" w:semiHidden="0" w:uiPriority="59" w:unhideWhenUsed="0"/>
-    <w:lsdException w:name="Placeholder Text" w:unhideWhenUsed="0"/>
-    <w:lsdException w:name="No Spacing" w:semiHidden="0" w:uiPriority="1" w:unhideWhenUsed="0" w:qFormat="1"/>
-    <w:lsdException w:name="Light Shading" w:semiHidden="0" w:uiPriority="60" w:unhideWhenUsed="0"/>
-    <w:lsdException w:name="Light List" w:semiHidden="0" w:uiPriority="61" w:unhideWhenUsed="0"/>
-    <w:lsdException w:name="Light Grid" w:semiHidden="0" w:uiPriority="62" w:unhideWhenUsed="0"/>
-    <w:lsdException w:name="Medium Shading 1" w:semiHidden="0" w:uiPriority="63" w:unhideWhenUsed="0"/>
-    <w:lsdException w:name="Medium Shading 2" w:semiHidden="0" w:uiPriority="64" w:unhideWhenUsed="0"/>
-    <w:lsdException w:name="Medium List 1" w:semiHidden="0" w:uiPriority="65" w:unhideWhenUsed="0"/>
-    <w:lsdException w:name="Medium List 2" w:semiHidden="0" w:uiPriority="66" w:unhideWhenUsed="0"/>
-    <w:lsdException w:name="Medium Grid 1" w:semiHidden="0" w:uiPriority="67" w:unhideWhenUsed="0"/>
-    <w:lsdException w:name="Medium Grid 2" w:semiHidden="0" w:uiPriority="68" w:unhideWhenUsed="0"/>
-    <w:lsdException w:name="Medium Grid 3" w:semiHidden="0" w:uiPriority="69" w:unhideWhenUsed="0"/>
-    <w:lsdException w:name="Dark List" w:semiHidden="0" w:uiPriority="70" w:unhideWhenUsed="0"/>
-    <w:lsdException w:name="Colorful Shading" w:semiHidden="0" w:uiPriority="71" w:unhideWhenUsed="0"/>
-    <w:lsdException w:name="Colorful List" w:semiHidden="0" w:uiPriority="72" w:unhideWhenUsed="0"/>
-    <w:lsdException w:name="Colorful Grid" w:semiHidden="0" w:uiPriority="73" w:unhideWhenUsed="0"/>
-    <w:lsdException w:name="Light Shading Accent 1" w:semiHidden="0" w:uiPriority="60" w:unhideWhenUsed="0"/>
-    <w:lsdException w:name="Light List Accent 1" w:semiHidden="0" w:uiPriority="61" w:unhideWhenUsed="0"/>
-    <w:lsdException w:name="Light Grid Accent 1" w:semiHidden="0" w:uiPriority="62" w:unhideWhenUsed="0"/>
-    <w:lsdException w:name="Medium Shading 1 Accent 1" w:semiHidden="0" w:uiPriority="63" w:unhideWhenUsed="0"/>
-    <w:lsdException w:name="Medium Shading 2 Accent 1" w:semiHidden="0" w:uiPriority="64" w:unhideWhenUsed="0"/>
-    <w:lsdException w:name="Medium List 1 Accent 1" w:semiHidden="0" w:uiPriority="65" w:unhideWhenUsed="0"/>
-    <w:lsdException w:name="Revision" w:unhideWhenUsed="0"/>
-    <w:lsdException w:name="List Paragraph" w:semiHidden="0" w:uiPriority="34" w:unhideWhenUsed="0" w:qFormat="1"/>
-    <w:lsdException w:name="Quote" w:semiHidden="0" w:uiPriority="29" w:unhideWhenUsed="0" w:qFormat="1"/>
-    <w:lsdException w:name="Intense Quote" w:semiHidden="0" w:uiPriority="30" w:unhideWhenUsed="0" w:qFormat="1"/>
-    <w:lsdException w:name="Medium List 2 Accent 1" w:semiHidden="0" w:uiPriority="66" w:unhideWhenUsed="0"/>
-    <w:lsdException w:name="Medium Grid 1 Accent 1" w:semiHidden="0" w:uiPriority="67" w:unhideWhenUsed="0"/>
-    <w:lsdException w:name="Medium Grid 2 Accent 1" w:semiHidden="0" w:uiPriority="68" w:unhideWhenUsed="0"/>
-    <w:lsdException w:name="Medium Grid 3 Accent 1" w:semiHidden="0" w:uiPriority="69" w:unhideWhenUsed="0"/>
-    <w:lsdException w:name="Dark List Accent 1" w:semiHidden="0" w:uiPriority="70" w:unhideWhenUsed="0"/>
-    <w:lsdException w:name="Colorful Shading Accent 1" w:semiHidden="0" w:uiPriority="71" w:unhideWhenUsed="0"/>
-    <w:lsdException w:name="Colorful List Accent 1" w:semiHidden="0" w:uiPriority="72" w:unhideWhenUsed="0"/>
-    <w:lsdException w:name="Colorful Grid Accent 1" w:semiHidden="0" w:uiPriority="73" w:unhideWhenUsed="0"/>
-    <w:lsdException w:name="Light Shading Accent 2" w:semiHidden="0" w:uiPriority="60" w:unhideWhenUsed="0"/>
-    <w:lsdException w:name="Light List Accent 2" w:semiHidden="0" w:uiPriority="61" w:unhideWhenUsed="0"/>
-    <w:lsdException w:name="Light Grid Accent 2" w:semiHidden="0" w:uiPriority="62" w:unhideWhenUsed="0"/>
-    <w:lsdException w:name="Medium Shading 1 Accent 2" w:semiHidden="0" w:uiPriority="63" w:unhideWhenUsed="0"/>
-    <w:lsdException w:name="Medium Shading 2 Accent 2" w:semiHidden="0" w:uiPriority="64" w:unhideWhenUsed="0"/>
-    <w:lsdException w:name="Medium List 1 Accent 2" w:semiHidden="0" w:uiPriority="65" w:unhideWhenUsed="0"/>
-    <w:lsdException w:name="Medium List 2 Accent 2" w:semiHidden="0" w:uiPriority="66" w:unhideWhenUsed="0"/>
-    <w:lsdException w:name="Medium Grid 1 Accent 2" w:semiHidden="0" w:uiPriority="67" w:unhideWhenUsed="0"/>
-    <w:lsdException w:name="Medium Grid 2 Accent 2" w:semiHidden="0" w:uiPriority="68" w:unhideWhenUsed="0"/>
-    <w:lsdException w:name="Medium Grid 3 Accent 2" w:semiHidden="0" w:uiPriority="69" w:unhideWhenUsed="0"/>
-    <w:lsdException w:name="Dark List Accent 2" w:semiHidden="0" w:uiPriority="70" w:unhideWhenUsed="0"/>
-    <w:lsdException w:name="Colorful Shading Accent 2" w:semiHidden="0" w:uiPriority="71" w:unhideWhenUsed="0"/>
-    <w:lsdException w:name="Colorful List Accent 2" w:semiHidden="0" w:uiPriority="72" w:unhideWhenUsed="0"/>
-    <w:lsdException w:name="Colorful Grid Accent 2" w:semiHidden="0" w:uiPriority="73" w:unhideWhenUsed="0"/>
-    <w:lsdException w:name="Light Shading Accent 3" w:semiHidden="0" w:uiPriority="60" w:unhideWhenUsed="0"/>
-    <w:lsdException w:name="Light List Accent 3" w:semiHidden="0" w:uiPriority="61" w:unhideWhenUsed="0"/>
-    <w:lsdException w:name="Light Grid Accent 3" w:semiHidden="0" w:uiPriority="62" w:unhideWhenUsed="0"/>
-    <w:lsdException w:name="Medium Shading 1 Accent 3" w:semiHidden="0" w:uiPriority="63" w:unhideWhenUsed="0"/>
-    <w:lsdException w:name="Medium Shading 2 Accent 3" w:semiHidden="0" w:uiPriority="64" w:unhideWhenUsed="0"/>
-    <w:lsdException w:name="Medium List 1 Accent 3" w:semiHidden="0" w:uiPriority="65" w:unhideWhenUsed="0"/>
-    <w:lsdException w:name="Medium List 2 Accent 3" w:semiHidden="0" w:uiPriority="66" w:unhideWhenUsed="0"/>
-    <w:lsdException w:name="Medium Grid 1 Accent 3" w:semiHidden="0" w:uiPriority="67" w:unhideWhenUsed="0"/>
-    <w:lsdException w:name="Medium Grid 2 Accent 3" w:semiHidden="0" w:uiPriority="68" w:unhideWhenUsed="0"/>
-    <w:lsdException w:name="Medium Grid 3 Accent 3" w:semiHidden="0" w:uiPriority="69" w:unhideWhenUsed="0"/>
-    <w:lsdException w:name="Dark List Accent 3" w:semiHidden="0" w:uiPriority="70" w:unhideWhenUsed="0"/>
-    <w:lsdException w:name="Colorful Shading Accent 3" w:semiHidden="0" w:uiPriority="71" w:unhideWhenUsed="0"/>
-    <w:lsdException w:name="Colorful List Accent 3" w:semiHidden="0" w:uiPriority="72" w:unhideWhenUsed="0"/>
-    <w:lsdException w:name="Colorful Grid Accent 3" w:semiHidden="0" w:uiPriority="73" w:unhideWhenUsed="0"/>
-    <w:lsdException w:name="Light Shading Accent 4" w:semiHidden="0" w:uiPriority="60" w:unhideWhenUsed="0"/>
-    <w:lsdException w:name="Light List Accent 4" w:semiHidden="0" w:uiPriority="61" w:unhideWhenUsed="0"/>
-    <w:lsdException w:name="Light Grid Accent 4" w:semiHidden="0" w:uiPriority="62" w:unhideWhenUsed="0"/>
-    <w:lsdException w:name="Medium Shading 1 Accent 4" w:semiHidden="0" w:uiPriority="63" w:unhideWhenUsed="0"/>
-    <w:lsdException w:name="Medium Shading 2 Accent 4" w:semiHidden="0" w:uiPriority="64" w:unhideWhenUsed="0"/>
-    <w:lsdException w:name="Medium List 1 Accent 4" w:semiHidden="0" w:uiPriority="65" w:unhideWhenUsed="0"/>
-    <w:lsdException w:name="Medium List 2 Accent 4" w:semiHidden="0" w:uiPriority="66" w:unhideWhenUsed="0"/>
-    <w:lsdException w:name="Medium Grid 1 Accent 4" w:semiHidden="0" w:uiPriority="67" w:unhideWhenUsed="0"/>
-    <w:lsdException w:name="Medium Grid 2 Accent 4" w:semiHidden="0" w:uiPriority="68" w:unhideWhenUsed="0"/>
-    <w:lsdException w:name="Medium Grid 3 Accent 4" w:semiHidden="0" w:uiPriority="69" w:unhideWhenUsed="0"/>
-    <w:lsdException w:name="Dark List Accent 4" w:semiHidden="0" w:uiPriority="70" w:unhideWhenUsed="0"/>
-    <w:lsdException w:name="Colorful Shading Accent 4" w:semiHidden="0" w:uiPriority="71" w:unhideWhenUsed="0"/>
-    <w:lsdException w:name="Colorful List Accent 4" w:semiHidden="0" w:uiPriority="72" w:unhideWhenUsed="0"/>
-    <w:lsdException w:name="Colorful Grid Accent 4" w:semiHidden="0" w:uiPriority="73" w:unhideWhenUsed="0"/>
-    <w:lsdException w:name="Light Shading Accent 5" w:semiHidden="0" w:uiPriority="60" w:unhideWhenUsed="0"/>
-    <w:lsdException w:name="Light List Accent 5" w:semiHidden="0" w:uiPriority="61" w:unhideWhenUsed="0"/>
-    <w:lsdException w:name="Light Grid Accent 5" w:semiHidden="0" w:uiPriority="62" w:unhideWhenUsed="0"/>
-    <w:lsdException w:name="Medium Shading 1 Accent 5" w:semiHidden="0" w:uiPriority="63" w:unhideWhenUsed="0"/>
-    <w:lsdException w:name="Medium Shading 2 Accent 5" w:semiHidden="0" w:uiPriority="64" w:unhideWhenUsed="0"/>
-    <w:lsdException w:name="Medium List 1 Accent 5" w:semiHidden="0" w:uiPriority="65" w:unhideWhenUsed="0"/>
-    <w:lsdException w:name="Medium List 2 Accent 5" w:semiHidden="0" w:uiPriority="66" w:unhideWhenUsed="0"/>
-    <w:lsdException w:name="Medium Grid 1 Accent 5" w:semiHidden="0" w:uiPriority="67" w:unhideWhenUsed="0"/>
-    <w:lsdException w:name="Medium Grid 2 Accent 5" w:semiHidden="0" w:uiPriority="68" w:unhideWhenUsed="0"/>
-    <w:lsdException w:name="Medium Grid 3 Accent 5" w:semiHidden="0" w:uiPriority="69" w:unhideWhenUsed="0"/>
-    <w:lsdException w:name="Dark List Accent 5" w:semiHidden="0" w:uiPriority="70" w:unhideWhenUsed="0"/>
-    <w:lsdException w:name="Colorful Shading Accent 5" w:semiHidden="0" w:uiPriority="71" w:unhideWhenUsed="0"/>
-    <w:lsdException w:name="Colorful List Accent 5" w:semiHidden="0" w:uiPriority="72" w:unhideWhenUsed="0"/>
-    <w:lsdException w:name="Colorful Grid Accent 5" w:semiHidden="0" w:uiPriority="73" w:unhideWhenUsed="0"/>
-    <w:lsdException w:name="Light Shading Accent 6" w:semiHidden="0" w:uiPriority="60" w:unhideWhenUsed="0"/>
-    <w:lsdException w:name="Light List Accent 6" w:semiHidden="0" w:uiPriority="61" w:unhideWhenUsed="0"/>
-    <w:lsdException w:name="Light Grid Accent 6" w:semiHidden="0" w:uiPriority="62" w:unhideWhenUsed="0"/>
-    <w:lsdException w:name="Medium Shading 1 Accent 6" w:semiHidden="0" w:uiPriority="63" w:unhideWhenUsed="0"/>
-    <w:lsdException w:name="Medium Shading 2 Accent 6" w:semiHidden="0" w:uiPriority="64" w:unhideWhenUsed="0"/>
-    <w:lsdException w:name="Medium List 1 Accent 6" w:semiHidden="0" w:uiPriority="65" w:unhideWhenUsed="0"/>
-    <w:lsdException w:name="Medium List 2 Accent 6" w:semiHidden="0" w:uiPriority="66" w:unhideWhenUsed="0"/>
-    <w:lsdException w:name="Medium Grid 1 Accent 6" w:semiHidden="0" w:uiPriority="67" w:unhideWhenUsed="0"/>
-    <w:lsdException w:name="Medium Grid 2 Accent 6" w:semiHidden="0" w:uiPriority="68" w:unhideWhenUsed="0"/>
-    <w:lsdException w:name="Medium Grid 3 Accent 6" w:semiHidden="0" w:uiPriority="69" w:unhideWhenUsed="0"/>
-    <w:lsdException w:name="Dark List Accent 6" w:semiHidden="0" w:uiPriority="70" w:unhideWhenUsed="0"/>
-    <w:lsdException w:name="Colorful Shading Accent 6" w:semiHidden="0" w:uiPriority="71" w:unhideWhenUsed="0"/>
-    <w:lsdException w:name="Colorful List Accent 6" w:semiHidden="0" w:uiPriority="72" w:unhideWhenUsed="0"/>
-    <w:lsdException w:name="Colorful Grid Accent 6" w:semiHidden="0" w:uiPriority="73" w:unhideWhenUsed="0"/>
-    <w:lsdException w:name="Subtle Emphasis" w:semiHidden="0" w:uiPriority="19" w:unhideWhenUsed="0" w:qFormat="1"/>
-    <w:lsdException w:name="Intense Emphasis" w:semiHidden="0" w:uiPriority="21" w:unhideWhenUsed="0" w:qFormat="1"/>
-    <w:lsdException w:name="Subtle Reference" w:semiHidden="0" w:uiPriority="31" w:unhideWhenUsed="0" w:qFormat="1"/>
-    <w:lsdException w:name="Intense Reference" w:semiHidden="0" w:uiPriority="32" w:unhideWhenUsed="0" w:qFormat="1"/>
-    <w:lsdException w:name="Book Title" w:semiHidden="0" w:uiPriority="33" w:unhideWhenUsed="0" w:qFormat="1"/>
-    <w:lsdException w:name="Bibliography" w:uiPriority="37"/>
-    <w:lsdException w:name="TOC Heading" w:uiPriority="39" w:qFormat="1"/>
+  <w:latentStyles w:defLockedState="0" w:defUIPriority="99" w:defSemiHidden="0" w:defUnhideWhenUsed="0" w:defQFormat="0" w:count="371">
+    <w:lsdException w:name="Normal" w:uiPriority="0" w:qFormat="1"/>
+    <w:lsdException w:name="heading 1" w:uiPriority="0" w:qFormat="1"/>
+    <w:lsdException w:name="heading 2" w:semiHidden="1" w:uiPriority="0" w:unhideWhenUsed="1" w:qFormat="1"/>
+    <w:lsdException w:name="heading 3" w:semiHidden="1" w:uiPriority="0" w:unhideWhenUsed="1" w:qFormat="1"/>
+    <w:lsdException w:name="heading 4" w:semiHidden="1" w:uiPriority="0" w:unhideWhenUsed="1" w:qFormat="1"/>
+    <w:lsdException w:name="heading 5" w:semiHidden="1" w:uiPriority="0" w:unhideWhenUsed="1" w:qFormat="1"/>
+    <w:lsdException w:name="heading 6" w:semiHidden="1" w:uiPriority="0" w:unhideWhenUsed="1" w:qFormat="1"/>
+    <w:lsdException w:name="heading 7" w:semiHidden="1" w:uiPriority="0" w:unhideWhenUsed="1" w:qFormat="1"/>
+    <w:lsdException w:name="heading 8" w:semiHidden="1" w:uiPriority="0" w:unhideWhenUsed="1" w:qFormat="1"/>
+    <w:lsdException w:name="heading 9" w:semiHidden="1" w:uiPriority="0" w:unhideWhenUsed="1" w:qFormat="1"/>
+    <w:lsdException w:name="index 1" w:semiHidden="1" w:unhideWhenUsed="1"/>
+    <w:lsdException w:name="index 2" w:semiHidden="1" w:unhideWhenUsed="1"/>
+    <w:lsdException w:name="index 3" w:semiHidden="1" w:unhideWhenUsed="1"/>
+    <w:lsdException w:name="index 4" w:semiHidden="1" w:unhideWhenUsed="1"/>
+    <w:lsdException w:name="index 5" w:semiHidden="1" w:unhideWhenUsed="1"/>
+    <w:lsdException w:name="index 6" w:semiHidden="1" w:unhideWhenUsed="1"/>
+    <w:lsdException w:name="index 7" w:semiHidden="1" w:unhideWhenUsed="1"/>
+    <w:lsdException w:name="index 8" w:semiHidden="1" w:unhideWhenUsed="1"/>
+    <w:lsdException w:name="index 9" w:semiHidden="1" w:unhideWhenUsed="1"/>
+    <w:lsdException w:name="toc 1" w:semiHidden="1" w:uiPriority="39" w:unhideWhenUsed="1"/>
+    <w:lsdException w:name="toc 2" w:semiHidden="1" w:uiPriority="39" w:unhideWhenUsed="1"/>
+    <w:lsdException w:name="toc 3" w:semiHidden="1" w:uiPriority="39" w:unhideWhenUsed="1"/>
+    <w:lsdException w:name="toc 4" w:semiHidden="1" w:uiPriority="39" w:unhideWhenUsed="1"/>
+    <w:lsdException w:name="toc 5" w:semiHidden="1" w:uiPriority="39" w:unhideWhenUsed="1"/>
+    <w:lsdException w:name="toc 6" w:semiHidden="1" w:uiPriority="39" w:unhideWhenUsed="1"/>
+    <w:lsdException w:name="toc 7" w:semiHidden="1" w:uiPriority="39" w:unhideWhenUsed="1"/>
+    <w:lsdException w:name="toc 8" w:semiHidden="1" w:uiPriority="39" w:unhideWhenUsed="1"/>
+    <w:lsdException w:name="toc 9" w:semiHidden="1" w:uiPriority="39" w:unhideWhenUsed="1"/>
+    <w:lsdException w:name="Normal Indent" w:semiHidden="1" w:unhideWhenUsed="1"/>
+    <w:lsdException w:name="footnote text" w:semiHidden="1" w:unhideWhenUsed="1"/>
+    <w:lsdException w:name="annotation text" w:semiHidden="1" w:unhideWhenUsed="1"/>
+    <w:lsdException w:name="header" w:semiHidden="1" w:unhideWhenUsed="1"/>
+    <w:lsdException w:name="footer" w:semiHidden="1" w:unhideWhenUsed="1"/>
+    <w:lsdException w:name="index heading" w:semiHidden="1" w:unhideWhenUsed="1"/>
+    <w:lsdException w:name="caption" w:semiHidden="1" w:uiPriority="35" w:unhideWhenUsed="1" w:qFormat="1"/>
+    <w:lsdException w:name="table of figures" w:semiHidden="1" w:unhideWhenUsed="1"/>
+    <w:lsdException w:name="envelope address" w:semiHidden="1" w:unhideWhenUsed="1"/>
+    <w:lsdException w:name="envelope return" w:semiHidden="1" w:unhideWhenUsed="1"/>
+    <w:lsdException w:name="footnote reference" w:semiHidden="1" w:unhideWhenUsed="1"/>
+    <w:lsdException w:name="annotation reference" w:semiHidden="1" w:unhideWhenUsed="1"/>
+    <w:lsdException w:name="line number" w:semiHidden="1" w:unhideWhenUsed="1"/>
+    <w:lsdException w:name="page number" w:semiHidden="1" w:uiPriority="0" w:unhideWhenUsed="1"/>
+    <w:lsdException w:name="endnote reference" w:semiHidden="1" w:unhideWhenUsed="1"/>
+    <w:lsdException w:name="endnote text" w:semiHidden="1" w:unhideWhenUsed="1"/>
+    <w:lsdException w:name="table of authorities" w:semiHidden="1" w:unhideWhenUsed="1"/>
+    <w:lsdException w:name="macro" w:semiHidden="1" w:unhideWhenUsed="1"/>
+    <w:lsdException w:name="toa heading" w:semiHidden="1" w:unhideWhenUsed="1"/>
+    <w:lsdException w:name="List" w:semiHidden="1" w:unhideWhenUsed="1"/>
+    <w:lsdException w:name="List Bullet" w:semiHidden="1" w:unhideWhenUsed="1"/>
+    <w:lsdException w:name="List Number" w:semiHidden="1" w:unhideWhenUsed="1"/>
+    <w:lsdException w:name="List 2" w:semiHidden="1" w:unhideWhenUsed="1"/>
+    <w:lsdException w:name="List 3" w:semiHidden="1" w:unhideWhenUsed="1"/>
+    <w:lsdException w:name="List 4" w:semiHidden="1" w:unhideWhenUsed="1"/>
+    <w:lsdException w:name="List 5" w:semiHidden="1" w:unhideWhenUsed="1"/>
+    <w:lsdException w:name="List Bullet 2" w:semiHidden="1" w:unhideWhenUsed="1"/>
+    <w:lsdException w:name="List Bullet 3" w:semiHidden="1" w:unhideWhenUsed="1"/>
+    <w:lsdException w:name="List Bullet 4" w:semiHidden="1" w:unhideWhenUsed="1"/>
+    <w:lsdException w:name="List Bullet 5" w:semiHidden="1" w:unhideWhenUsed="1"/>
+    <w:lsdException w:name="List Number 2" w:semiHidden="1" w:unhideWhenUsed="1"/>
+    <w:lsdException w:name="List Number 3" w:semiHidden="1" w:unhideWhenUsed="1"/>
+    <w:lsdException w:name="List Number 4" w:semiHidden="1" w:unhideWhenUsed="1"/>
+    <w:lsdException w:name="List Number 5" w:semiHidden="1" w:unhideWhenUsed="1"/>
+    <w:lsdException w:name="Title" w:uiPriority="10" w:qFormat="1"/>
+    <w:lsdException w:name="Closing" w:semiHidden="1" w:unhideWhenUsed="1"/>
+    <w:lsdException w:name="Signature" w:semiHidden="1" w:unhideWhenUsed="1"/>
+    <w:lsdException w:name="Default Paragraph Font" w:semiHidden="1" w:uiPriority="1" w:unhideWhenUsed="1"/>
+    <w:lsdException w:name="Body Text" w:semiHidden="1" w:unhideWhenUsed="1"/>
+    <w:lsdException w:name="Body Text Indent" w:semiHidden="1" w:unhideWhenUsed="1"/>
+    <w:lsdException w:name="List Continue" w:semiHidden="1" w:unhideWhenUsed="1"/>
+    <w:lsdException w:name="List Continue 2" w:semiHidden="1" w:unhideWhenUsed="1"/>
+    <w:lsdException w:name="List Continue 3" w:semiHidden="1" w:unhideWhenUsed="1"/>
+    <w:lsdException w:name="List Continue 4" w:semiHidden="1" w:unhideWhenUsed="1"/>
+    <w:lsdException w:name="List Continue 5" w:semiHidden="1" w:unhideWhenUsed="1"/>
+    <w:lsdException w:name="Message Header" w:semiHidden="1" w:unhideWhenUsed="1"/>
+    <w:lsdException w:name="Subtitle" w:uiPriority="11" w:qFormat="1"/>
+    <w:lsdException w:name="Salutation" w:semiHidden="1" w:unhideWhenUsed="1"/>
+    <w:lsdException w:name="Date" w:semiHidden="1" w:unhideWhenUsed="1"/>
+    <w:lsdException w:name="Body Text First Indent" w:semiHidden="1" w:unhideWhenUsed="1"/>
+    <w:lsdException w:name="Body Text First Indent 2" w:semiHidden="1" w:unhideWhenUsed="1"/>
+    <w:lsdException w:name="Note Heading" w:semiHidden="1" w:unhideWhenUsed="1"/>
+    <w:lsdException w:name="Body Text 2" w:semiHidden="1" w:unhideWhenUsed="1"/>
+    <w:lsdException w:name="Body Text 3" w:semiHidden="1" w:unhideWhenUsed="1"/>
+    <w:lsdException w:name="Body Text Indent 2" w:semiHidden="1" w:unhideWhenUsed="1"/>
+    <w:lsdException w:name="Body Text Indent 3" w:semiHidden="1" w:unhideWhenUsed="1"/>
+    <w:lsdException w:name="Block Text" w:semiHidden="1" w:uiPriority="0" w:unhideWhenUsed="1"/>
+    <w:lsdException w:name="Hyperlink" w:semiHidden="1" w:unhideWhenUsed="1"/>
+    <w:lsdException w:name="FollowedHyperlink" w:semiHidden="1" w:unhideWhenUsed="1"/>
+    <w:lsdException w:name="Strong" w:uiPriority="22" w:qFormat="1"/>
+    <w:lsdException w:name="Emphasis" w:uiPriority="20" w:qFormat="1"/>
+    <w:lsdException w:name="Document Map" w:semiHidden="1" w:unhideWhenUsed="1"/>
+    <w:lsdException w:name="Plain Text" w:semiHidden="1" w:unhideWhenUsed="1"/>
+    <w:lsdException w:name="E-mail Signature" w:semiHidden="1" w:unhideWhenUsed="1"/>
+    <w:lsdException w:name="HTML Top of Form" w:semiHidden="1" w:unhideWhenUsed="1"/>
+    <w:lsdException w:name="HTML Bottom of Form" w:semiHidden="1" w:unhideWhenUsed="1"/>
+    <w:lsdException w:name="Normal (Web)" w:semiHidden="1" w:unhideWhenUsed="1"/>
+    <w:lsdException w:name="HTML Acronym" w:semiHidden="1" w:unhideWhenUsed="1"/>
+    <w:lsdException w:name="HTML Address" w:semiHidden="1" w:unhideWhenUsed="1"/>
+    <w:lsdException w:name="HTML Cite" w:semiHidden="1" w:unhideWhenUsed="1"/>
+    <w:lsdException w:name="HTML Code" w:semiHidden="1" w:unhideWhenUsed="1"/>
+    <w:lsdException w:name="HTML Definition" w:semiHidden="1" w:unhideWhenUsed="1"/>
+    <w:lsdException w:name="HTML Keyboard" w:semiHidden="1" w:unhideWhenUsed="1"/>
+    <w:lsdException w:name="HTML Preformatted" w:semiHidden="1" w:unhideWhenUsed="1"/>
+    <w:lsdException w:name="HTML Sample" w:semiHidden="1" w:unhideWhenUsed="1"/>
+    <w:lsdException w:name="HTML Typewriter" w:semiHidden="1" w:unhideWhenUsed="1"/>
+    <w:lsdException w:name="HTML Variable" w:semiHidden="1" w:unhideWhenUsed="1"/>
+    <w:lsdException w:name="Normal Table" w:semiHidden="1" w:unhideWhenUsed="1"/>
+    <w:lsdException w:name="annotation subject" w:semiHidden="1" w:unhideWhenUsed="1"/>
+    <w:lsdException w:name="No List" w:semiHidden="1" w:unhideWhenUsed="1"/>
+    <w:lsdException w:name="Outline List 1" w:semiHidden="1" w:unhideWhenUsed="1"/>
+    <w:lsdException w:name="Outline List 2" w:semiHidden="1" w:unhideWhenUsed="1"/>
+    <w:lsdException w:name="Outline List 3" w:semiHidden="1" w:unhideWhenUsed="1"/>
+    <w:lsdException w:name="Table Simple 1" w:semiHidden="1" w:unhideWhenUsed="1"/>
+    <w:lsdException w:name="Table Simple 2" w:semiHidden="1" w:unhideWhenUsed="1"/>
+    <w:lsdException w:name="Table Simple 3" w:semiHidden="1" w:unhideWhenUsed="1"/>
+    <w:lsdException w:name="Table Classic 1" w:semiHidden="1" w:unhideWhenUsed="1"/>
+    <w:lsdException w:name="Table Classic 2" w:semiHidden="1" w:unhideWhenUsed="1"/>
+    <w:lsdException w:name="Table Classic 3" w:semiHidden="1" w:unhideWhenUsed="1"/>
+    <w:lsdException w:name="Table Classic 4" w:semiHidden="1" w:unhideWhenUsed="1"/>
+    <w:lsdException w:name="Table Colorful 1" w:semiHidden="1" w:unhideWhenUsed="1"/>
+    <w:lsdException w:name="Table Colorful 2" w:semiHidden="1" w:unhideWhenUsed="1"/>
+    <w:lsdException w:name="Table Colorful 3" w:semiHidden="1" w:unhideWhenUsed="1"/>
+    <w:lsdException w:name="Table Columns 1" w:semiHidden="1" w:unhideWhenUsed="1"/>
+    <w:lsdException w:name="Table Columns 2" w:semiHidden="1" w:unhideWhenUsed="1"/>
+    <w:lsdException w:name="Table Columns 3" w:semiHidden="1" w:unhideWhenUsed="1"/>
+    <w:lsdException w:name="Table Columns 4" w:semiHidden="1" w:unhideWhenUsed="1"/>
+    <w:lsdException w:name="Table Columns 5" w:semiHidden="1" w:unhideWhenUsed="1"/>
+    <w:lsdException w:name="Table Grid 1" w:semiHidden="1" w:unhideWhenUsed="1"/>
+    <w:lsdException w:name="Table Grid 2" w:semiHidden="1" w:unhideWhenUsed="1"/>
+    <w:lsdException w:name="Table Grid 3" w:semiHidden="1" w:unhideWhenUsed="1"/>
+    <w:lsdException w:name="Table Grid 4" w:semiHidden="1" w:unhideWhenUsed="1"/>
+    <w:lsdException w:name="Table Grid 5" w:semiHidden="1" w:unhideWhenUsed="1"/>
+    <w:lsdException w:name="Table Grid 6" w:semiHidden="1" w:unhideWhenUsed="1"/>
+    <w:lsdException w:name="Table Grid 7" w:semiHidden="1" w:unhideWhenUsed="1"/>
+    <w:lsdException w:name="Table Grid 8" w:semiHidden="1" w:unhideWhenUsed="1"/>
+    <w:lsdException w:name="Table List 1" w:semiHidden="1" w:unhideWhenUsed="1"/>
+    <w:lsdException w:name="Table List 2" w:semiHidden="1" w:unhideWhenUsed="1"/>
+    <w:lsdException w:name="Table List 3" w:semiHidden="1" w:unhideWhenUsed="1"/>
+    <w:lsdException w:name="Table List 4" w:semiHidden="1" w:unhideWhenUsed="1"/>
+    <w:lsdException w:name="Table List 5" w:semiHidden="1" w:unhideWhenUsed="1"/>
+    <w:lsdException w:name="Table List 6" w:semiHidden="1" w:unhideWhenUsed="1"/>
+    <w:lsdException w:name="Table List 7" w:semiHidden="1" w:unhideWhenUsed="1"/>
+    <w:lsdException w:name="Table List 8" w:semiHidden="1" w:unhideWhenUsed="1"/>
+    <w:lsdException w:name="Table 3D effects 1" w:semiHidden="1" w:unhideWhenUsed="1"/>
+    <w:lsdException w:name="Table 3D effects 2" w:semiHidden="1" w:unhideWhenUsed="1"/>
+    <w:lsdException w:name="Table 3D effects 3" w:semiHidden="1" w:unhideWhenUsed="1"/>
+    <w:lsdException w:name="Table Contemporary" w:semiHidden="1" w:unhideWhenUsed="1"/>
+    <w:lsdException w:name="Table Elegant" w:semiHidden="1" w:unhideWhenUsed="1"/>
+    <w:lsdException w:name="Table Professional" w:semiHidden="1" w:unhideWhenUsed="1"/>
+    <w:lsdException w:name="Table Subtle 1" w:semiHidden="1" w:unhideWhenUsed="1"/>
+    <w:lsdException w:name="Table Subtle 2" w:semiHidden="1" w:unhideWhenUsed="1"/>
+    <w:lsdException w:name="Table Web 1" w:semiHidden="1" w:unhideWhenUsed="1"/>
+    <w:lsdException w:name="Table Web 2" w:semiHidden="1" w:unhideWhenUsed="1"/>
+    <w:lsdException w:name="Table Web 3" w:semiHidden="1" w:unhideWhenUsed="1"/>
+    <w:lsdException w:name="Balloon Text" w:semiHidden="1" w:unhideWhenUsed="1"/>
+    <w:lsdException w:name="Table Grid" w:uiPriority="59"/>
+    <w:lsdException w:name="Table Theme" w:semiHidden="1" w:unhideWhenUsed="1"/>
+    <w:lsdException w:name="Placeholder Text" w:semiHidden="1"/>
+    <w:lsdException w:name="No Spacing" w:uiPriority="1" w:qFormat="1"/>
+    <w:lsdException w:name="Light Shading" w:uiPriority="60"/>
+    <w:lsdException w:name="Light List" w:uiPriority="61"/>
+    <w:lsdException w:name="Light Grid" w:uiPriority="62"/>
+    <w:lsdException w:name="Medium Shading 1" w:uiPriority="63"/>
+    <w:lsdException w:name="Medium Shading 2" w:uiPriority="64"/>
+    <w:lsdException w:name="Medium List 1" w:uiPriority="65"/>
+    <w:lsdException w:name="Medium List 2" w:uiPriority="66"/>
+    <w:lsdException w:name="Medium Grid 1" w:uiPriority="67"/>
+    <w:lsdException w:name="Medium Grid 2" w:uiPriority="68"/>
+    <w:lsdException w:name="Medium Grid 3" w:uiPriority="69"/>
+    <w:lsdException w:name="Dark List" w:uiPriority="70"/>
+    <w:lsdException w:name="Colorful Shading" w:uiPriority="71"/>
+    <w:lsdException w:name="Colorful List" w:uiPriority="72"/>
+    <w:lsdException w:name="Colorful Grid" w:uiPriority="73"/>
+    <w:lsdException w:name="Light Shading Accent 1" w:uiPriority="60"/>
+    <w:lsdException w:name="Light List Accent 1" w:uiPriority="61"/>
+    <w:lsdException w:name="Light Grid Accent 1" w:uiPriority="62"/>
+    <w:lsdException w:name="Medium Shading 1 Accent 1" w:uiPriority="63"/>
+    <w:lsdException w:name="Medium Shading 2 Accent 1" w:uiPriority="64"/>
+    <w:lsdException w:name="Medium List 1 Accent 1" w:uiPriority="65"/>
+    <w:lsdException w:name="Revision" w:semiHidden="1"/>
+    <w:lsdException w:name="List Paragraph" w:uiPriority="34" w:qFormat="1"/>
+    <w:lsdException w:name="Quote" w:uiPriority="29" w:qFormat="1"/>
+    <w:lsdException w:name="Intense Quote" w:uiPriority="30" w:qFormat="1"/>
+    <w:lsdException w:name="Medium List 2 Accent 1" w:uiPriority="66"/>
+    <w:lsdException w:name="Medium Grid 1 Accent 1" w:uiPriority="67"/>
+    <w:lsdException w:name="Medium Grid 2 Accent 1" w:uiPriority="68"/>
+    <w:lsdException w:name="Medium Grid 3 Accent 1" w:uiPriority="69"/>
+    <w:lsdException w:name="Dark List Accent 1" w:uiPriority="70"/>
+    <w:lsdException w:name="Colorful Shading Accent 1" w:uiPriority="71"/>
+    <w:lsdException w:name="Colorful List Accent 1" w:uiPriority="72"/>
+    <w:lsdException w:name="Colorful Grid Accent 1" w:uiPriority="73"/>
+    <w:lsdException w:name="Light Shading Accent 2" w:uiPriority="60"/>
+    <w:lsdException w:name="Light List Accent 2" w:uiPriority="61"/>
+    <w:lsdException w:name="Light Grid Accent 2" w:uiPriority="62"/>
+    <w:lsdException w:name="Medium Shading 1 Accent 2" w:uiPriority="63"/>
+    <w:lsdException w:name="Medium Shading 2 Accent 2" w:uiPriority="64"/>
+    <w:lsdException w:name="Medium List 1 Accent 2" w:uiPriority="65"/>
+    <w:lsdException w:name="Medium List 2 Accent 2" w:uiPriority="66"/>
+    <w:lsdException w:name="Medium Grid 1 Accent 2" w:uiPriority="67"/>
+    <w:lsdException w:name="Medium Grid 2 Accent 2" w:uiPriority="68"/>
+    <w:lsdException w:name="Medium Grid 3 Accent 2" w:uiPriority="69"/>
+    <w:lsdException w:name="Dark List Accent 2" w:uiPriority="70"/>
+    <w:lsdException w:name="Colorful Shading Accent 2" w:uiPriority="71"/>
+    <w:lsdException w:name="Colorful List Accent 2" w:uiPriority="72"/>
+    <w:lsdException w:name="Colorful Grid Accent 2" w:uiPriority="73"/>
+    <w:lsdException w:name="Light Shading Accent 3" w:uiPriority="60"/>
+    <w:lsdException w:name="Light List Accent 3" w:uiPriority="61"/>
+    <w:lsdException w:name="Light Grid Accent 3" w:uiPriority="62"/>
+    <w:lsdException w:name="Medium Shading 1 Accent 3" w:uiPriority="63"/>
+    <w:lsdException w:name="Medium Shading 2 Accent 3" w:uiPriority="64"/>
+    <w:lsdException w:name="Medium List 1 Accent 3" w:uiPriority="65"/>
+    <w:lsdException w:name="Medium List 2 Accent 3" w:uiPriority="66"/>
+    <w:lsdException w:name="Medium Grid 1 Accent 3" w:uiPriority="67"/>
+    <w:lsdException w:name="Medium Grid 2 Accent 3" w:uiPriority="68"/>
+    <w:lsdException w:name="Medium Grid 3 Accent 3" w:uiPriority="69"/>
+    <w:lsdException w:name="Dark List Accent 3" w:uiPriority="70"/>
+    <w:lsdException w:name="Colorful Shading Accent 3" w:uiPriority="71"/>
+    <w:lsdException w:name="Colorful List Accent 3" w:uiPriority="72"/>
+    <w:lsdException w:name="Colorful Grid Accent 3" w:uiPriority="73"/>
+    <w:lsdException w:name="Light Shading Accent 4" w:uiPriority="60"/>
+    <w:lsdException w:name="Light List Accent 4" w:uiPriority="61"/>
+    <w:lsdException w:name="Light Grid Accent 4" w:uiPriority="62"/>
+    <w:lsdException w:name="Medium Shading 1 Accent 4" w:uiPriority="63"/>
+    <w:lsdException w:name="Medium Shading 2 Accent 4" w:uiPriority="64"/>
+    <w:lsdException w:name="Medium List 1 Accent 4" w:uiPriority="65"/>
+    <w:lsdException w:name="Medium List 2 Accent 4" w:uiPriority="66"/>
+    <w:lsdException w:name="Medium Grid 1 Accent 4" w:uiPriority="67"/>
+    <w:lsdException w:name="Medium Grid 2 Accent 4" w:uiPriority="68"/>
+    <w:lsdException w:name="Medium Grid 3 Accent 4" w:uiPriority="69"/>
+    <w:lsdException w:name="Dark List Accent 4" w:uiPriority="70"/>
+    <w:lsdException w:name="Colorful Shading Accent 4" w:uiPriority="71"/>
+    <w:lsdException w:name="Colorful List Accent 4" w:uiPriority="72"/>
+    <w:lsdException w:name="Colorful Grid Accent 4" w:uiPriority="73"/>
+    <w:lsdException w:name="Light Shading Accent 5" w:uiPriority="60"/>
+    <w:lsdException w:name="Light List Accent 5" w:uiPriority="61"/>
+    <w:lsdException w:name="Light Grid Accent 5" w:uiPriority="62"/>
+    <w:lsdException w:name="Medium Shading 1 Accent 5" w:uiPriority="63"/>
+    <w:lsdException w:name="Medium Shading 2 Accent 5" w:uiPriority="64"/>
+    <w:lsdException w:name="Medium List 1 Accent 5" w:uiPriority="65"/>
+    <w:lsdException w:name="Medium List 2 Accent 5" w:uiPriority="66"/>
+    <w:lsdException w:name="Medium Grid 1 Accent 5" w:uiPriority="67"/>
+    <w:lsdException w:name="Medium Grid 2 Accent 5" w:uiPriority="68"/>
+    <w:lsdException w:name="Medium Grid 3 Accent 5" w:uiPriority="69"/>
+    <w:lsdException w:name="Dark List Accent 5" w:uiPriority="70"/>
+    <w:lsdException w:name="Colorful Shading Accent 5" w:uiPriority="71"/>
+    <w:lsdException w:name="Colorful List Accent 5" w:uiPriority="72"/>
+    <w:lsdException w:name="Colorful Grid Accent 5" w:uiPriority="73"/>
+    <w:lsdException w:name="Light Shading Accent 6" w:uiPriority="60"/>
+    <w:lsdException w:name="Light List Accent 6" w:uiPriority="61"/>
+    <w:lsdException w:name="Light Grid Accent 6" w:uiPriority="62"/>
+    <w:lsdException w:name="Medium Shading 1 Accent 6" w:uiPriority="63"/>
+    <w:lsdException w:name="Medium Shading 2 Accent 6" w:uiPriority="64"/>
+    <w:lsdException w:name="Medium List 1 Accent 6" w:uiPriority="65"/>
+    <w:lsdException w:name="Medium List 2 Accent 6" w:uiPriority="66"/>
+    <w:lsdException w:name="Medium Grid 1 Accent 6" w:uiPriority="67"/>
+    <w:lsdException w:name="Medium Grid 2 Accent 6" w:uiPriority="68"/>
+    <w:lsdException w:name="Medium Grid 3 Accent 6" w:uiPriority="69"/>
+    <w:lsdException w:name="Dark List Accent 6" w:uiPriority="70"/>
+    <w:lsdException w:name="Colorful Shading Accent 6" w:uiPriority="71"/>
+    <w:lsdException w:name="Colorful List Accent 6" w:uiPriority="72"/>
+    <w:lsdException w:name="Colorful Grid Accent 6" w:uiPriority="73"/>
+    <w:lsdException w:name="Subtle Emphasis" w:uiPriority="19" w:qFormat="1"/>
+    <w:lsdException w:name="Intense Emphasis" w:uiPriority="21" w:qFormat="1"/>
+    <w:lsdException w:name="Subtle Reference" w:uiPriority="31" w:qFormat="1"/>
+    <w:lsdException w:name="Intense Reference" w:uiPriority="32" w:qFormat="1"/>
+    <w:lsdException w:name="Book Title" w:uiPriority="33" w:qFormat="1"/>
+    <w:lsdException w:name="Bibliography" w:semiHidden="1" w:uiPriority="37" w:unhideWhenUsed="1"/>
+    <w:lsdException w:name="TOC Heading" w:semiHidden="1" w:uiPriority="39" w:unhideWhenUsed="1" w:qFormat="1"/>
+    <w:lsdException w:name="Plain Table 1" w:uiPriority="41"/>
+    <w:lsdException w:name="Plain Table 2" w:uiPriority="42"/>
+    <w:lsdException w:name="Plain Table 3" w:uiPriority="43"/>
+    <w:lsdException w:name="Plain Table 4" w:uiPriority="44"/>
+    <w:lsdException w:name="Plain Table 5" w:uiPriority="45"/>
+    <w:lsdException w:name="Grid Table Light" w:uiPriority="40"/>
+    <w:lsdException w:name="Grid Table 1 Light" w:uiPriority="46"/>
+    <w:lsdException w:name="Grid Table 2" w:uiPriority="47"/>
+    <w:lsdException w:name="Grid Table 3" w:uiPriority="48"/>
+    <w:lsdException w:name="Grid Table 4" w:uiPriority="49"/>
+    <w:lsdException w:name="Grid Table 5 Dark" w:uiPriority="50"/>
+    <w:lsdException w:name="Grid Table 6 Colorful" w:uiPriority="51"/>
+    <w:lsdException w:name="Grid Table 7 Colorful" w:uiPriority="52"/>
+    <w:lsdException w:name="Grid Table 1 Light Accent 1" w:uiPriority="46"/>
+    <w:lsdException w:name="Grid Table 2 Accent 1" w:uiPriority="47"/>
+    <w:lsdException w:name="Grid Table 3 Accent 1" w:uiPriority="48"/>
+    <w:lsdException w:name="Grid Table 4 Accent 1" w:uiPriority="49"/>
+    <w:lsdException w:name="Grid Table 5 Dark Accent 1" w:uiPriority="50"/>
+    <w:lsdException w:name="Grid Table 6 Colorful Accent 1" w:uiPriority="51"/>
+    <w:lsdException w:name="Grid Table 7 Colorful Accent 1" w:uiPriority="52"/>
+    <w:lsdException w:name="Grid Table 1 Light Accent 2" w:uiPriority="46"/>
+    <w:lsdException w:name="Grid Table 2 Accent 2" w:uiPriority="47"/>
+    <w:lsdException w:name="Grid Table 3 Accent 2" w:uiPriority="48"/>
+    <w:lsdException w:name="Grid Table 4 Accent 2" w:uiPriority="49"/>
+    <w:lsdException w:name="Grid Table 5 Dark Accent 2" w:uiPriority="50"/>
+    <w:lsdException w:name="Grid Table 6 Colorful Accent 2" w:uiPriority="51"/>
+    <w:lsdException w:name="Grid Table 7 Colorful Accent 2" w:uiPriority="52"/>
+    <w:lsdException w:name="Grid Table 1 Light Accent 3" w:uiPriority="46"/>
+    <w:lsdException w:name="Grid Table 2 Accent 3" w:uiPriority="47"/>
+    <w:lsdException w:name="Grid Table 3 Accent 3" w:uiPriority="48"/>
+    <w:lsdException w:name="Grid Table 4 Accent 3" w:uiPriority="49"/>
+    <w:lsdException w:name="Grid Table 5 Dark Accent 3" w:uiPriority="50"/>
+    <w:lsdException w:name="Grid Table 6 Colorful Accent 3" w:uiPriority="51"/>
+    <w:lsdException w:name="Grid Table 7 Colorful Accent 3" w:uiPriority="52"/>
+    <w:lsdException w:name="Grid Table 1 Light Accent 4" w:uiPriority="46"/>
+    <w:lsdException w:name="Grid Table 2 Accent 4" w:uiPriority="47"/>
+    <w:lsdException w:name="Grid Table 3 Accent 4" w:uiPriority="48"/>
+    <w:lsdException w:name="Grid Table 4 Accent 4" w:uiPriority="49"/>
+    <w:lsdException w:name="Grid Table 5 Dark Accent 4" w:uiPriority="50"/>
+    <w:lsdException w:name="Grid Table 6 Colorful Accent 4" w:uiPriority="51"/>
+    <w:lsdException w:name="Grid Table 7 Colorful Accent 4" w:uiPriority="52"/>
+    <w:lsdException w:name="Grid Table 1 Light Accent 5" w:uiPriority="46"/>
+    <w:lsdException w:name="Grid Table 2 Accent 5" w:uiPriority="47"/>
+    <w:lsdException w:name="Grid Table 3 Accent 5" w:uiPriority="48"/>
+    <w:lsdException w:name="Grid Table 4 Accent 5" w:uiPriority="49"/>
+    <w:lsdException w:name="Grid Table 5 Dark Accent 5" w:uiPriority="50"/>
+    <w:lsdException w:name="Grid Table 6 Colorful Accent 5" w:uiPriority="51"/>
+    <w:lsdException w:name="Grid Table 7 Colorful Accent 5" w:uiPriority="52"/>
+    <w:lsdException w:name="Grid Table 1 Light Accent 6" w:uiPriority="46"/>
+    <w:lsdException w:name="Grid Table 2 Accent 6" w:uiPriority="47"/>
+    <w:lsdException w:name="Grid Table 3 Accent 6" w:uiPriority="48"/>
+    <w:lsdException w:name="Grid Table 4 Accent 6" w:uiPriority="49"/>
+    <w:lsdException w:name="Grid Table 5 Dark Accent 6" w:uiPriority="50"/>
+    <w:lsdException w:name="Grid Table 6 Colorful Accent 6" w:uiPriority="51"/>
+    <w:lsdException w:name="Grid Table 7 Colorful Accent 6" w:uiPriority="52"/>
+    <w:lsdException w:name="List Table 1 Light" w:uiPriority="46"/>
+    <w:lsdException w:name="List Table 2" w:uiPriority="47"/>
+    <w:lsdException w:name="List Table 3" w:uiPriority="48"/>
+    <w:lsdException w:name="List Table 4" w:uiPriority="49"/>
+    <w:lsdException w:name="List Table 5 Dark" w:uiPriority="50"/>
+    <w:lsdException w:name="List Table 6 Colorful" w:uiPriority="51"/>
+    <w:lsdException w:name="List Table 7 Colorful" w:uiPriority="52"/>
+    <w:lsdException w:name="List Table 1 Light Accent 1" w:uiPriority="46"/>
+    <w:lsdException w:name="List Table 2 Accent 1" w:uiPriority="47"/>
+    <w:lsdException w:name="List Table 3 Accent 1" w:uiPriority="48"/>
+    <w:lsdException w:name="List Table 4 Accent 1" w:uiPriority="49"/>
+    <w:lsdException w:name="List Table 5 Dark Accent 1" w:uiPriority="50"/>
+    <w:lsdException w:name="List Table 6 Colorful Accent 1" w:uiPriority="51"/>
+    <w:lsdException w:name="List Table 7 Colorful Accent 1" w:uiPriority="52"/>
+    <w:lsdException w:name="List Table 1 Light Accent 2" w:uiPriority="46"/>
+    <w:lsdException w:name="List Table 2 Accent 2" w:uiPriority="47"/>
+    <w:lsdException w:name="List Table 3 Accent 2" w:uiPriority="48"/>
+    <w:lsdException w:name="List Table 4 Accent 2" w:uiPriority="49"/>
+    <w:lsdException w:name="List Table 5 Dark Accent 2" w:uiPriority="50"/>
+    <w:lsdException w:name="List Table 6 Colorful Accent 2" w:uiPriority="51"/>
+    <w:lsdException w:name="List Table 7 Colorful Accent 2" w:uiPriority="52"/>
+    <w:lsdException w:name="List Table 1 Light Accent 3" w:uiPriority="46"/>
+    <w:lsdException w:name="List Table 2 Accent 3" w:uiPriority="47"/>
+    <w:lsdException w:name="List Table 3 Accent 3" w:uiPriority="48"/>
+    <w:lsdException w:name="List Table 4 Accent 3" w:uiPriority="49"/>
+    <w:lsdException w:name="List Table 5 Dark Accent 3" w:uiPriority="50"/>
+    <w:lsdException w:name="List Table 6 Colorful Accent 3" w:uiPriority="51"/>
+    <w:lsdException w:name="List Table 7 Colorful Accent 3" w:uiPriority="52"/>
+    <w:lsdException w:name="List Table 1 Light Accent 4" w:uiPriority="46"/>
+    <w:lsdException w:name="List Table 2 Accent 4" w:uiPriority="47"/>
+    <w:lsdException w:name="List Table 3 Accent 4" w:uiPriority="48"/>
+    <w:lsdException w:name="List Table 4 Accent 4" w:uiPriority="49"/>
+    <w:lsdException w:name="List Table 5 Dark Accent 4" w:uiPriority="50"/>
+    <w:lsdException w:name="List Table 6 Colorful Accent 4" w:uiPriority="51"/>
+    <w:lsdException w:name="List Table 7 Colorful Accent 4" w:uiPriority="52"/>
+    <w:lsdException w:name="List Table 1 Light Accent 5" w:uiPriority="46"/>
+    <w:lsdException w:name="List Table 2 Accent 5" w:uiPriority="47"/>
+    <w:lsdException w:name="List Table 3 Accent 5" w:uiPriority="48"/>
+    <w:lsdException w:name="List Table 4 Accent 5" w:uiPriority="49"/>
+    <w:lsdException w:name="List Table 5 Dark Accent 5" w:uiPriority="50"/>
+    <w:lsdException w:name="List Table 6 Colorful Accent 5" w:uiPriority="51"/>
+    <w:lsdException w:name="List Table 7 Colorful Accent 5" w:uiPriority="52"/>
+    <w:lsdException w:name="List Table 1 Light Accent 6" w:uiPriority="46"/>
+    <w:lsdException w:name="List Table 2 Accent 6" w:uiPriority="47"/>
+    <w:lsdException w:name="List Table 3 Accent 6" w:uiPriority="48"/>
+    <w:lsdException w:name="List Table 4 Accent 6" w:uiPriority="49"/>
+    <w:lsdException w:name="List Table 5 Dark Accent 6" w:uiPriority="50"/>
+    <w:lsdException w:name="List Table 6 Colorful Accent 6" w:uiPriority="51"/>
+    <w:lsdException w:name="List Table 7 Colorful Accent 6" w:uiPriority="52"/>
   </w:latentStyles>
   <w:style w:type="paragraph" w:default="1" w:styleId="Normal">
     <w:name w:val="Normal"/>
@@ -10789,7 +10778,7 @@
 </file>
 
 <file path=customXml/itemProps1.xml><?xml version="1.0" encoding="utf-8"?>
-<ds:datastoreItem xmlns:ds="http://schemas.openxmlformats.org/officeDocument/2006/customXml" ds:itemID="{E247624B-CA41-4EC5-8627-BE8CB7677807}">
+<ds:datastoreItem xmlns:ds="http://schemas.openxmlformats.org/officeDocument/2006/customXml" ds:itemID="{EA4A217E-7542-4867-A181-EB77B8F7C6DD}">
   <ds:schemaRefs>
     <ds:schemaRef ds:uri="http://schemas.openxmlformats.org/officeDocument/2006/bibliography"/>
   </ds:schemaRefs>

</xml_diff>